<commit_message>
created new appendix figure, readded appendix writing
</commit_message>
<xml_diff>
--- a/resubmission.docx
+++ b/resubmission.docx
@@ -3900,7 +3900,8 @@
       <w:pPr>
         <w:pStyle w:val="Heading1"/>
         <w:rPr>
-          <w:rFonts w:asciiTheme="minorHAnsi" w:hAnsiTheme="minorHAnsi"/>
+          <w:b w:val="0"/>
+          <w:bCs w:val="0"/>
           <w:rPrChange w:id="200" w:author="Nathan" w:date="2020-07-28T14:32:00Z">
             <w:rPr>
               <w:b/>
@@ -3920,12 +3921,7 @@
         <w:rPr>
           <w:rFonts w:asciiTheme="minorHAnsi" w:hAnsiTheme="minorHAnsi"/>
           <w:rPrChange w:id="202" w:author="Nathan" w:date="2020-07-28T14:32:00Z">
-            <w:rPr>
-              <w:b/>
-              <w:bCs/>
-              <w:sz w:val="32"/>
-              <w:szCs w:val="32"/>
-            </w:rPr>
+            <w:rPr/>
           </w:rPrChange>
         </w:rPr>
         <w:t>Empirical Applications</w:t>
@@ -4578,13 +4574,7 @@
     <w:p>
       <w:pPr>
         <w:pStyle w:val="Heading1"/>
-        <w:rPr>
-          <w:rFonts w:asciiTheme="minorHAnsi" w:hAnsiTheme="minorHAnsi"/>
-          <w:rPrChange w:id="207" w:author="Nathan" w:date="2020-07-28T14:33:00Z">
-            <w:rPr/>
-          </w:rPrChange>
-        </w:rPr>
-        <w:pPrChange w:id="208" w:author="Nathan" w:date="2020-07-28T14:33:00Z">
+        <w:pPrChange w:id="207" w:author="Nathan" w:date="2020-07-28T14:33:00Z">
           <w:pPr>
             <w:pStyle w:val="BodyText"/>
           </w:pPr>
@@ -4593,13 +4583,8 @@
       <w:r>
         <w:rPr>
           <w:rFonts w:asciiTheme="minorHAnsi" w:hAnsiTheme="minorHAnsi"/>
-          <w:rPrChange w:id="209" w:author="Nathan" w:date="2020-07-28T14:33:00Z">
-            <w:rPr>
-              <w:b/>
-              <w:bCs/>
-              <w:sz w:val="32"/>
-              <w:szCs w:val="32"/>
-            </w:rPr>
+          <w:rPrChange w:id="208" w:author="Nathan" w:date="2020-07-28T14:33:00Z">
+            <w:rPr/>
           </w:rPrChange>
         </w:rPr>
         <w:t>Discussion</w:t>
@@ -4610,7 +4595,7 @@
       <w:pPr>
         <w:pStyle w:val="BodyText"/>
         <w:rPr>
-          <w:ins w:id="210" w:author="Microsoft Office User" w:date="2020-07-26T14:29:00Z"/>
+          <w:ins w:id="209" w:author="Microsoft Office User" w:date="2020-07-26T14:29:00Z"/>
         </w:rPr>
       </w:pPr>
       <w:r>
@@ -4670,10 +4655,10 @@
       <w:pPr>
         <w:pStyle w:val="BodyText"/>
         <w:rPr>
-          <w:ins w:id="211" w:author="Microsoft Office User" w:date="2020-07-26T13:58:00Z"/>
+          <w:ins w:id="210" w:author="Microsoft Office User" w:date="2020-07-26T13:58:00Z"/>
         </w:rPr>
       </w:pPr>
-      <w:ins w:id="212" w:author="Microsoft Office User" w:date="2020-07-26T14:29:00Z">
+      <w:ins w:id="211" w:author="Microsoft Office User" w:date="2020-07-26T14:29:00Z">
         <w:r>
           <w:t xml:space="preserve">PARAGRAPH ABOUT DROSOPHILA RESULT MAKE SURE TO BRING IN CITATIONS TO THE COYNE CHARLESWORTH ETC PAPER </w:t>
         </w:r>
@@ -4690,6 +4675,9 @@
     <w:p>
       <w:pPr>
         <w:pStyle w:val="BodyText"/>
+        <w:rPr>
+          <w:ins w:id="212" w:author="NATHAN W ANDERSON" w:date="2020-07-29T20:43:00Z"/>
+        </w:rPr>
       </w:pPr>
       <w:r>
         <w:t xml:space="preserve">We have developed a flexible equation used to calculate the probability of SA-fusions under common sex chromosome systems (male or female heterogametic). This model will allow for quantitative analyses of fusions across large clades and provide a way to test the long-standing hypothesis that SA-fusions are selectively favored for their ability to resolve sexual antagonism. In some clades where chromosome number is high (e.g. Lepidoptera and Isoptera) our model shows that SA-fusions should be rare (Blackmon, Ross, and </w:t>
@@ -4716,14 +4704,2146 @@
       <w:r>
         <w:t xml:space="preserve"> 2017). Therefore, SA-fusions should only be considered as evidence for sexual antagonism when they occur at a higher rate than expected for the chromosome numbers and sex chromosome systems that have been present during the evolution of a clade.</w:t>
       </w:r>
+    </w:p>
+    <w:p>
+      <w:pPr>
+        <w:pStyle w:val="Heading1"/>
+        <w:rPr>
+          <w:ins w:id="213" w:author="NATHAN W ANDERSON" w:date="2020-07-29T20:44:00Z"/>
+        </w:rPr>
+      </w:pPr>
+      <w:ins w:id="214" w:author="NATHAN W ANDERSON" w:date="2020-07-29T20:44:00Z">
+        <w:r>
+          <w:t>Appendix</w:t>
+        </w:r>
+      </w:ins>
+    </w:p>
+    <w:p>
+      <w:pPr>
+        <w:pStyle w:val="Bibliography"/>
+        <w:rPr>
+          <w:ins w:id="215" w:author="NATHAN W ANDERSON" w:date="2020-07-29T20:46:00Z"/>
+        </w:rPr>
+      </w:pPr>
+      <w:ins w:id="216" w:author="NATHAN W ANDERSON" w:date="2020-07-29T20:44:00Z">
+        <w:r>
+          <w:t>Recall equation [</w:t>
+        </w:r>
+      </w:ins>
+      <w:ins w:id="217" w:author="NATHAN W ANDERSON" w:date="2020-07-29T20:45:00Z">
+        <w:r>
+          <w:t>1</w:t>
+        </w:r>
+      </w:ins>
+      <w:ins w:id="218" w:author="NATHAN W ANDERSON" w:date="2020-07-29T20:44:00Z">
+        <w:r>
+          <w:t>]:</w:t>
+        </w:r>
+      </w:ins>
+    </w:p>
+    <w:p>
+      <w:pPr>
+        <w:pStyle w:val="BodyText"/>
+        <w:jc w:val="center"/>
+        <w:rPr>
+          <w:ins w:id="219" w:author="NATHAN W ANDERSON" w:date="2020-07-29T20:46:00Z"/>
+          <w:rFonts w:eastAsiaTheme="minorEastAsia"/>
+        </w:rPr>
+      </w:pPr>
+      <m:oMath>
+        <m:r>
+          <w:ins w:id="220" w:author="NATHAN W ANDERSON" w:date="2020-07-29T20:46:00Z">
+            <w:rPr>
+              <w:rFonts w:ascii="Cambria Math" w:hAnsi="Cambria Math"/>
+            </w:rPr>
+            <m:t>P</m:t>
+          </w:ins>
+        </m:r>
+        <m:d>
+          <m:dPr>
+            <m:ctrlPr>
+              <w:ins w:id="221" w:author="NATHAN W ANDERSON" w:date="2020-07-29T20:46:00Z">
+                <w:rPr>
+                  <w:rFonts w:ascii="Cambria Math" w:hAnsi="Cambria Math"/>
+                  <w:i/>
+                </w:rPr>
+              </w:ins>
+            </m:ctrlPr>
+          </m:dPr>
+          <m:e>
+            <m:r>
+              <w:ins w:id="222" w:author="NATHAN W ANDERSON" w:date="2020-07-29T20:46:00Z">
+                <w:rPr>
+                  <w:rFonts w:ascii="Cambria Math" w:hAnsi="Cambria Math"/>
+                </w:rPr>
+                <m:t>SA</m:t>
+              </w:ins>
+            </m:r>
+          </m:e>
+        </m:d>
+        <m:r>
+          <w:ins w:id="223" w:author="NATHAN W ANDERSON" w:date="2020-07-29T20:46:00Z">
+            <w:rPr>
+              <w:rFonts w:ascii="Cambria Math" w:hAnsi="Cambria Math"/>
+            </w:rPr>
+            <m:t>=1</m:t>
+          </w:ins>
+        </m:r>
+        <m:r>
+          <w:ins w:id="224" w:author="NATHAN W ANDERSON" w:date="2020-07-29T20:46:00Z">
+            <w:rPr>
+              <w:rFonts w:ascii="Cambria Math" w:hAnsi="Cambria Math"/>
+            </w:rPr>
+            <m:t>-P(AA</m:t>
+          </w:ins>
+        </m:r>
+        <m:r>
+          <w:ins w:id="225" w:author="NATHAN W ANDERSON" w:date="2020-07-29T20:46:00Z">
+            <m:rPr>
+              <m:sty m:val="p"/>
+            </m:rPr>
+            <w:rPr>
+              <w:rFonts w:ascii="Cambria Math" w:hAnsi="Cambria Math"/>
+            </w:rPr>
+            <m:t>)</m:t>
+          </w:ins>
+        </m:r>
+        <m:r>
+          <w:ins w:id="226" w:author="NATHAN W ANDERSON" w:date="2020-07-29T20:46:00Z">
+            <w:rPr>
+              <w:rFonts w:ascii="Cambria Math" w:hAnsi="Cambria Math"/>
+            </w:rPr>
+            <m:t>-P</m:t>
+          </w:ins>
+        </m:r>
+        <m:d>
+          <m:dPr>
+            <m:ctrlPr>
+              <w:ins w:id="227" w:author="NATHAN W ANDERSON" w:date="2020-07-29T20:46:00Z">
+                <w:rPr>
+                  <w:rFonts w:ascii="Cambria Math" w:hAnsi="Cambria Math"/>
+                  <w:i/>
+                </w:rPr>
+              </w:ins>
+            </m:ctrlPr>
+          </m:dPr>
+          <m:e>
+            <m:r>
+              <w:ins w:id="228" w:author="NATHAN W ANDERSON" w:date="2020-07-29T20:46:00Z">
+                <w:rPr>
+                  <w:rFonts w:ascii="Cambria Math" w:hAnsi="Cambria Math"/>
+                </w:rPr>
+                <m:t>SS</m:t>
+              </w:ins>
+            </m:r>
+            <m:ctrlPr>
+              <w:ins w:id="229" w:author="NATHAN W ANDERSON" w:date="2020-07-29T20:46:00Z">
+                <w:rPr>
+                  <w:rFonts w:ascii="Cambria Math" w:hAnsi="Cambria Math"/>
+                  <w:iCs/>
+                </w:rPr>
+              </w:ins>
+            </m:ctrlPr>
+          </m:e>
+        </m:d>
+      </m:oMath>
+      <w:ins w:id="230" w:author="NATHAN W ANDERSON" w:date="2020-07-29T20:46:00Z">
+        <w:r>
+          <w:rPr>
+            <w:rFonts w:eastAsiaTheme="minorEastAsia"/>
+          </w:rPr>
+          <w:tab/>
+          <w:t>(1)</w:t>
+        </w:r>
+      </w:ins>
+    </w:p>
+    <w:p>
+      <w:pPr>
+        <w:pStyle w:val="BodyText"/>
+        <w:rPr>
+          <w:ins w:id="231" w:author="NATHAN W ANDERSON" w:date="2020-07-29T20:44:00Z"/>
+          <w:rFonts w:eastAsiaTheme="minorEastAsia"/>
+          <w:rPrChange w:id="232" w:author="NATHAN W ANDERSON" w:date="2020-07-29T20:47:00Z">
+            <w:rPr>
+              <w:ins w:id="233" w:author="NATHAN W ANDERSON" w:date="2020-07-29T20:44:00Z"/>
+            </w:rPr>
+          </w:rPrChange>
+        </w:rPr>
+        <w:pPrChange w:id="234" w:author="NATHAN W ANDERSON" w:date="2020-07-29T20:47:00Z">
+          <w:pPr>
+            <w:pStyle w:val="Bibliography"/>
+          </w:pPr>
+        </w:pPrChange>
+      </w:pPr>
+      <w:ins w:id="235" w:author="NATHAN W ANDERSON" w:date="2020-07-29T20:47:00Z">
+        <w:r>
+          <w:t xml:space="preserve">It is quite possible that the sexes may make unequal contributions to the fusions entering a species (Pennell et al. 2015). </w:t>
+        </w:r>
+        <w:r>
+          <w:t xml:space="preserve">Because of this, we must account for the differing probabilities in males and females. </w:t>
+        </w:r>
+        <w:r>
+          <w:t xml:space="preserve">We have added the term </w:t>
+        </w:r>
+      </w:ins>
+      <m:oMath>
+        <m:sSub>
+          <m:sSubPr>
+            <m:ctrlPr>
+              <w:ins w:id="236" w:author="NATHAN W ANDERSON" w:date="2020-07-29T20:47:00Z">
+                <w:rPr>
+                  <w:rFonts w:ascii="Cambria Math" w:hAnsi="Cambria Math"/>
+                </w:rPr>
+              </w:ins>
+            </m:ctrlPr>
+          </m:sSubPr>
+          <m:e>
+            <m:r>
+              <w:ins w:id="237" w:author="NATHAN W ANDERSON" w:date="2020-07-29T20:47:00Z">
+                <w:rPr>
+                  <w:rFonts w:ascii="Cambria Math" w:hAnsi="Cambria Math"/>
+                </w:rPr>
+                <m:t>μ</m:t>
+              </w:ins>
+            </m:r>
+          </m:e>
+          <m:sub>
+            <m:r>
+              <w:ins w:id="238" w:author="NATHAN W ANDERSON" w:date="2020-07-29T20:47:00Z">
+                <w:rPr>
+                  <w:rFonts w:ascii="Cambria Math" w:hAnsi="Cambria Math"/>
+                </w:rPr>
+                <m:t>d</m:t>
+              </w:ins>
+            </m:r>
+          </m:sub>
+        </m:sSub>
+      </m:oMath>
+      <w:ins w:id="239" w:author="NATHAN W ANDERSON" w:date="2020-07-29T20:47:00Z">
+        <w:r>
+          <w:t xml:space="preserve">, representing the proportion of fusions that occur in females to account for this possibility. We use a subscript </w:t>
+        </w:r>
+      </w:ins>
+      <m:oMath>
+        <m:r>
+          <w:ins w:id="240" w:author="NATHAN W ANDERSON" w:date="2020-07-29T20:47:00Z">
+            <w:rPr>
+              <w:rFonts w:ascii="Cambria Math" w:hAnsi="Cambria Math"/>
+            </w:rPr>
+            <m:t>s</m:t>
+          </w:ins>
+        </m:r>
+      </m:oMath>
+      <w:ins w:id="241" w:author="NATHAN W ANDERSON" w:date="2020-07-29T20:47:00Z">
+        <w:r>
+          <w:t xml:space="preserve"> and </w:t>
+        </w:r>
+      </w:ins>
+      <m:oMath>
+        <m:r>
+          <w:ins w:id="242" w:author="NATHAN W ANDERSON" w:date="2020-07-29T20:47:00Z">
+            <w:rPr>
+              <w:rFonts w:ascii="Cambria Math" w:hAnsi="Cambria Math"/>
+            </w:rPr>
+            <m:t>d</m:t>
+          </w:ins>
+        </m:r>
+      </m:oMath>
+      <w:ins w:id="243" w:author="NATHAN W ANDERSON" w:date="2020-07-29T20:47:00Z">
+        <w:r>
+          <w:t xml:space="preserve"> for sire and dam when referring to sex specific values to avoid any confusion stemming from using subscript </w:t>
+        </w:r>
+      </w:ins>
+      <m:oMath>
+        <m:r>
+          <w:ins w:id="244" w:author="NATHAN W ANDERSON" w:date="2020-07-29T20:47:00Z">
+            <w:rPr>
+              <w:rFonts w:ascii="Cambria Math" w:hAnsi="Cambria Math"/>
+            </w:rPr>
+            <m:t>m</m:t>
+          </w:ins>
+        </m:r>
+      </m:oMath>
+      <w:ins w:id="245" w:author="NATHAN W ANDERSON" w:date="2020-07-29T20:47:00Z">
+        <w:r>
+          <w:t xml:space="preserve"> and </w:t>
+        </w:r>
+      </w:ins>
+      <m:oMath>
+        <m:r>
+          <w:ins w:id="246" w:author="NATHAN W ANDERSON" w:date="2020-07-29T20:47:00Z">
+            <w:rPr>
+              <w:rFonts w:ascii="Cambria Math" w:hAnsi="Cambria Math"/>
+            </w:rPr>
+            <m:t>f</m:t>
+          </w:ins>
+        </m:r>
+      </m:oMath>
+      <w:ins w:id="247" w:author="NATHAN W ANDERSON" w:date="2020-07-29T20:47:00Z">
+        <w:r>
+          <w:rPr>
+            <w:rFonts w:eastAsiaTheme="minorEastAsia"/>
+          </w:rPr>
+          <w:t>. While there is a detailed derivation in the appendix our result is essentially of the form:</w:t>
+        </w:r>
+      </w:ins>
+    </w:p>
+    <w:p>
+      <w:pPr>
+        <w:pStyle w:val="BodyText"/>
+        <w:jc w:val="center"/>
+        <w:rPr>
+          <w:ins w:id="248" w:author="NATHAN W ANDERSON" w:date="2020-07-29T20:44:00Z"/>
+          <w:rFonts w:eastAsiaTheme="minorEastAsia"/>
+        </w:rPr>
+      </w:pPr>
+      <m:oMath>
+        <m:r>
+          <w:ins w:id="249" w:author="NATHAN W ANDERSON" w:date="2020-07-29T20:44:00Z">
+            <w:rPr>
+              <w:rFonts w:ascii="Cambria Math" w:hAnsi="Cambria Math"/>
+            </w:rPr>
+            <m:t>P(SA)=1-</m:t>
+          </w:ins>
+        </m:r>
+        <m:sSub>
+          <m:sSubPr>
+            <m:ctrlPr>
+              <w:ins w:id="250" w:author="NATHAN W ANDERSON" w:date="2020-07-29T20:44:00Z">
+                <w:rPr>
+                  <w:rFonts w:ascii="Cambria Math" w:hAnsi="Cambria Math"/>
+                </w:rPr>
+              </w:ins>
+            </m:ctrlPr>
+          </m:sSubPr>
+          <m:e>
+            <m:r>
+              <w:ins w:id="251" w:author="NATHAN W ANDERSON" w:date="2020-07-29T20:44:00Z">
+                <w:rPr>
+                  <w:rFonts w:ascii="Cambria Math" w:hAnsi="Cambria Math"/>
+                </w:rPr>
+                <m:t>μ</m:t>
+              </w:ins>
+            </m:r>
+          </m:e>
+          <m:sub>
+            <m:r>
+              <w:ins w:id="252" w:author="NATHAN W ANDERSON" w:date="2020-07-29T20:44:00Z">
+                <w:rPr>
+                  <w:rFonts w:ascii="Cambria Math" w:hAnsi="Cambria Math"/>
+                </w:rPr>
+                <m:t>d</m:t>
+              </w:ins>
+            </m:r>
+          </m:sub>
+        </m:sSub>
+        <m:d>
+          <m:dPr>
+            <m:begChr m:val="["/>
+            <m:endChr m:val="]"/>
+            <m:ctrlPr>
+              <w:ins w:id="253" w:author="NATHAN W ANDERSON" w:date="2020-07-29T20:44:00Z">
+                <w:rPr>
+                  <w:rFonts w:ascii="Cambria Math" w:hAnsi="Cambria Math"/>
+                  <w:i/>
+                </w:rPr>
+              </w:ins>
+            </m:ctrlPr>
+          </m:dPr>
+          <m:e>
+            <m:r>
+              <w:ins w:id="254" w:author="NATHAN W ANDERSON" w:date="2020-07-29T20:44:00Z">
+                <w:rPr>
+                  <w:rFonts w:ascii="Cambria Math" w:hAnsi="Cambria Math"/>
+                </w:rPr>
+                <m:t>P(</m:t>
+              </w:ins>
+            </m:r>
+            <m:sSub>
+              <m:sSubPr>
+                <m:ctrlPr>
+                  <w:ins w:id="255" w:author="NATHAN W ANDERSON" w:date="2020-07-29T20:44:00Z">
+                    <w:rPr>
+                      <w:rFonts w:ascii="Cambria Math" w:hAnsi="Cambria Math"/>
+                      <w:i/>
+                    </w:rPr>
+                  </w:ins>
+                </m:ctrlPr>
+              </m:sSubPr>
+              <m:e>
+                <m:r>
+                  <w:ins w:id="256" w:author="NATHAN W ANDERSON" w:date="2020-07-29T20:44:00Z">
+                    <m:rPr>
+                      <m:sty m:val="p"/>
+                    </m:rPr>
+                    <w:rPr>
+                      <w:rFonts w:ascii="Cambria Math" w:hAnsi="Cambria Math"/>
+                    </w:rPr>
+                    <m:t>AA</m:t>
+                  </w:ins>
+                </m:r>
+              </m:e>
+              <m:sub>
+                <m:r>
+                  <w:ins w:id="257" w:author="NATHAN W ANDERSON" w:date="2020-07-29T20:44:00Z">
+                    <w:rPr>
+                      <w:rFonts w:ascii="Cambria Math" w:hAnsi="Cambria Math"/>
+                    </w:rPr>
+                    <m:t>d</m:t>
+                  </w:ins>
+                </m:r>
+              </m:sub>
+            </m:sSub>
+            <m:r>
+              <w:ins w:id="258" w:author="NATHAN W ANDERSON" w:date="2020-07-29T20:44:00Z">
+                <w:rPr>
+                  <w:rFonts w:ascii="Cambria Math" w:hAnsi="Cambria Math"/>
+                </w:rPr>
+                <m:t>)+P(</m:t>
+              </w:ins>
+            </m:r>
+            <m:sSub>
+              <m:sSubPr>
+                <m:ctrlPr>
+                  <w:ins w:id="259" w:author="NATHAN W ANDERSON" w:date="2020-07-29T20:44:00Z">
+                    <w:rPr>
+                      <w:rFonts w:ascii="Cambria Math" w:hAnsi="Cambria Math"/>
+                      <w:i/>
+                    </w:rPr>
+                  </w:ins>
+                </m:ctrlPr>
+              </m:sSubPr>
+              <m:e>
+                <m:r>
+                  <w:ins w:id="260" w:author="NATHAN W ANDERSON" w:date="2020-07-29T20:44:00Z">
+                    <w:rPr>
+                      <w:rFonts w:ascii="Cambria Math" w:hAnsi="Cambria Math"/>
+                    </w:rPr>
+                    <m:t>SS</m:t>
+                  </w:ins>
+                </m:r>
+              </m:e>
+              <m:sub>
+                <m:r>
+                  <w:ins w:id="261" w:author="NATHAN W ANDERSON" w:date="2020-07-29T20:44:00Z">
+                    <w:rPr>
+                      <w:rFonts w:ascii="Cambria Math" w:hAnsi="Cambria Math"/>
+                    </w:rPr>
+                    <m:t>d</m:t>
+                  </w:ins>
+                </m:r>
+              </m:sub>
+            </m:sSub>
+            <m:r>
+              <w:ins w:id="262" w:author="NATHAN W ANDERSON" w:date="2020-07-29T20:44:00Z">
+                <w:rPr>
+                  <w:rFonts w:ascii="Cambria Math" w:hAnsi="Cambria Math"/>
+                </w:rPr>
+                <m:t>)</m:t>
+              </w:ins>
+            </m:r>
+          </m:e>
+        </m:d>
+        <m:r>
+          <w:ins w:id="263" w:author="NATHAN W ANDERSON" w:date="2020-07-29T20:44:00Z">
+            <w:rPr>
+              <w:rFonts w:ascii="Cambria Math" w:hAnsi="Cambria Math"/>
+            </w:rPr>
+            <m:t>-(1-</m:t>
+          </w:ins>
+        </m:r>
+        <m:sSub>
+          <m:sSubPr>
+            <m:ctrlPr>
+              <w:ins w:id="264" w:author="NATHAN W ANDERSON" w:date="2020-07-29T20:44:00Z">
+                <w:rPr>
+                  <w:rFonts w:ascii="Cambria Math" w:hAnsi="Cambria Math"/>
+                </w:rPr>
+              </w:ins>
+            </m:ctrlPr>
+          </m:sSubPr>
+          <m:e>
+            <m:r>
+              <w:ins w:id="265" w:author="NATHAN W ANDERSON" w:date="2020-07-29T20:44:00Z">
+                <w:rPr>
+                  <w:rFonts w:ascii="Cambria Math" w:hAnsi="Cambria Math"/>
+                </w:rPr>
+                <m:t>μ</m:t>
+              </w:ins>
+            </m:r>
+          </m:e>
+          <m:sub>
+            <m:r>
+              <w:ins w:id="266" w:author="NATHAN W ANDERSON" w:date="2020-07-29T20:44:00Z">
+                <w:rPr>
+                  <w:rFonts w:ascii="Cambria Math" w:hAnsi="Cambria Math"/>
+                </w:rPr>
+                <m:t>d</m:t>
+              </w:ins>
+            </m:r>
+          </m:sub>
+        </m:sSub>
+        <m:r>
+          <w:ins w:id="267" w:author="NATHAN W ANDERSON" w:date="2020-07-29T20:44:00Z">
+            <w:rPr>
+              <w:rFonts w:ascii="Cambria Math" w:hAnsi="Cambria Math"/>
+            </w:rPr>
+            <m:t>)</m:t>
+          </w:ins>
+        </m:r>
+        <m:d>
+          <m:dPr>
+            <m:begChr m:val="["/>
+            <m:endChr m:val="]"/>
+            <m:ctrlPr>
+              <w:ins w:id="268" w:author="NATHAN W ANDERSON" w:date="2020-07-29T20:44:00Z">
+                <w:rPr>
+                  <w:rFonts w:ascii="Cambria Math" w:hAnsi="Cambria Math"/>
+                  <w:i/>
+                </w:rPr>
+              </w:ins>
+            </m:ctrlPr>
+          </m:dPr>
+          <m:e>
+            <m:r>
+              <w:ins w:id="269" w:author="NATHAN W ANDERSON" w:date="2020-07-29T20:44:00Z">
+                <w:rPr>
+                  <w:rFonts w:ascii="Cambria Math" w:hAnsi="Cambria Math"/>
+                </w:rPr>
+                <m:t>P(</m:t>
+              </w:ins>
+            </m:r>
+            <m:sSub>
+              <m:sSubPr>
+                <m:ctrlPr>
+                  <w:ins w:id="270" w:author="NATHAN W ANDERSON" w:date="2020-07-29T20:44:00Z">
+                    <w:rPr>
+                      <w:rFonts w:ascii="Cambria Math" w:hAnsi="Cambria Math"/>
+                      <w:i/>
+                    </w:rPr>
+                  </w:ins>
+                </m:ctrlPr>
+              </m:sSubPr>
+              <m:e>
+                <m:r>
+                  <w:ins w:id="271" w:author="NATHAN W ANDERSON" w:date="2020-07-29T20:44:00Z">
+                    <m:rPr>
+                      <m:sty m:val="p"/>
+                    </m:rPr>
+                    <w:rPr>
+                      <w:rFonts w:ascii="Cambria Math" w:hAnsi="Cambria Math"/>
+                    </w:rPr>
+                    <m:t>AA</m:t>
+                  </w:ins>
+                </m:r>
+              </m:e>
+              <m:sub>
+                <m:r>
+                  <w:ins w:id="272" w:author="NATHAN W ANDERSON" w:date="2020-07-29T20:44:00Z">
+                    <w:rPr>
+                      <w:rFonts w:ascii="Cambria Math" w:hAnsi="Cambria Math"/>
+                    </w:rPr>
+                    <m:t>s</m:t>
+                  </w:ins>
+                </m:r>
+              </m:sub>
+            </m:sSub>
+            <m:r>
+              <w:ins w:id="273" w:author="NATHAN W ANDERSON" w:date="2020-07-29T20:44:00Z">
+                <w:rPr>
+                  <w:rFonts w:ascii="Cambria Math" w:hAnsi="Cambria Math"/>
+                </w:rPr>
+                <m:t>)+P(</m:t>
+              </w:ins>
+            </m:r>
+            <m:sSub>
+              <m:sSubPr>
+                <m:ctrlPr>
+                  <w:ins w:id="274" w:author="NATHAN W ANDERSON" w:date="2020-07-29T20:44:00Z">
+                    <w:rPr>
+                      <w:rFonts w:ascii="Cambria Math" w:hAnsi="Cambria Math"/>
+                      <w:i/>
+                    </w:rPr>
+                  </w:ins>
+                </m:ctrlPr>
+              </m:sSubPr>
+              <m:e>
+                <m:r>
+                  <w:ins w:id="275" w:author="NATHAN W ANDERSON" w:date="2020-07-29T20:44:00Z">
+                    <w:rPr>
+                      <w:rFonts w:ascii="Cambria Math" w:hAnsi="Cambria Math"/>
+                    </w:rPr>
+                    <m:t>SS</m:t>
+                  </w:ins>
+                </m:r>
+              </m:e>
+              <m:sub>
+                <m:r>
+                  <w:ins w:id="276" w:author="NATHAN W ANDERSON" w:date="2020-07-29T20:44:00Z">
+                    <w:rPr>
+                      <w:rFonts w:ascii="Cambria Math" w:hAnsi="Cambria Math"/>
+                    </w:rPr>
+                    <m:t>s</m:t>
+                  </w:ins>
+                </m:r>
+              </m:sub>
+            </m:sSub>
+            <m:r>
+              <w:ins w:id="277" w:author="NATHAN W ANDERSON" w:date="2020-07-29T20:44:00Z">
+                <w:rPr>
+                  <w:rFonts w:ascii="Cambria Math" w:hAnsi="Cambria Math"/>
+                </w:rPr>
+                <m:t>)</m:t>
+              </w:ins>
+            </m:r>
+          </m:e>
+        </m:d>
+      </m:oMath>
+      <w:ins w:id="278" w:author="NATHAN W ANDERSON" w:date="2020-07-29T20:44:00Z">
+        <w:r>
+          <w:rPr>
+            <w:rFonts w:eastAsiaTheme="minorEastAsia"/>
+          </w:rPr>
+          <w:tab/>
+          <w:t>(</w:t>
+        </w:r>
+      </w:ins>
+      <w:ins w:id="279" w:author="NATHAN W ANDERSON" w:date="2020-07-29T20:45:00Z">
+        <w:r>
+          <w:rPr>
+            <w:rFonts w:eastAsiaTheme="minorEastAsia"/>
+          </w:rPr>
+          <w:t>1</w:t>
+        </w:r>
+      </w:ins>
+      <w:ins w:id="280" w:author="NATHAN W ANDERSON" w:date="2020-07-29T20:44:00Z">
+        <w:r>
+          <w:rPr>
+            <w:rFonts w:eastAsiaTheme="minorEastAsia"/>
+          </w:rPr>
+          <w:t>)</w:t>
+        </w:r>
+      </w:ins>
+    </w:p>
+    <w:p>
+      <w:pPr>
+        <w:pStyle w:val="Bibliography"/>
+        <w:rPr>
+          <w:ins w:id="281" w:author="NATHAN W ANDERSON" w:date="2020-07-29T20:44:00Z"/>
+        </w:rPr>
+      </w:pPr>
+      <w:ins w:id="282" w:author="NATHAN W ANDERSON" w:date="2020-07-29T20:44:00Z">
+        <w:r>
+          <w:t>We will find an expression for each of the probabilities. Each term is calculated using a counting argument. For instance, the probability of ‘choosing’ an autosome is the number of autosomes available over the total number of chromosomes available to be ‘chosen’. A graphical description of each counting problem is given in figure A1, in the case of a XXYYY sex chromosome system with 6 autosomes, but the generalization follows easily.</w:t>
+        </w:r>
+      </w:ins>
+    </w:p>
+    <w:p>
+      <w:pPr>
+        <w:pStyle w:val="BodyText"/>
+        <w:jc w:val="center"/>
+        <w:rPr>
+          <w:ins w:id="283" w:author="NATHAN W ANDERSON" w:date="2020-07-29T20:44:00Z"/>
+          <w:rFonts w:eastAsiaTheme="minorEastAsia"/>
+        </w:rPr>
+      </w:pPr>
+      <m:oMath>
+        <m:r>
+          <w:ins w:id="284" w:author="NATHAN W ANDERSON" w:date="2020-07-29T20:44:00Z">
+            <w:rPr>
+              <w:rFonts w:ascii="Cambria Math" w:hAnsi="Cambria Math"/>
+            </w:rPr>
+            <w:lastRenderedPageBreak/>
+            <m:t>P</m:t>
+          </w:ins>
+        </m:r>
+        <m:d>
+          <m:dPr>
+            <m:ctrlPr>
+              <w:ins w:id="285" w:author="NATHAN W ANDERSON" w:date="2020-07-29T20:44:00Z">
+                <w:rPr>
+                  <w:rFonts w:ascii="Cambria Math" w:hAnsi="Cambria Math"/>
+                  <w:i/>
+                </w:rPr>
+              </w:ins>
+            </m:ctrlPr>
+          </m:dPr>
+          <m:e>
+            <m:sSub>
+              <m:sSubPr>
+                <m:ctrlPr>
+                  <w:ins w:id="286" w:author="NATHAN W ANDERSON" w:date="2020-07-29T20:44:00Z">
+                    <w:rPr>
+                      <w:rFonts w:ascii="Cambria Math" w:hAnsi="Cambria Math"/>
+                      <w:i/>
+                    </w:rPr>
+                  </w:ins>
+                </m:ctrlPr>
+              </m:sSubPr>
+              <m:e>
+                <m:r>
+                  <w:ins w:id="287" w:author="NATHAN W ANDERSON" w:date="2020-07-29T20:44:00Z">
+                    <m:rPr>
+                      <m:sty m:val="p"/>
+                    </m:rPr>
+                    <w:rPr>
+                      <w:rFonts w:ascii="Cambria Math" w:hAnsi="Cambria Math"/>
+                    </w:rPr>
+                    <m:t>AA</m:t>
+                  </w:ins>
+                </m:r>
+              </m:e>
+              <m:sub>
+                <m:r>
+                  <w:ins w:id="288" w:author="NATHAN W ANDERSON" w:date="2020-07-29T20:44:00Z">
+                    <w:rPr>
+                      <w:rFonts w:ascii="Cambria Math" w:hAnsi="Cambria Math"/>
+                    </w:rPr>
+                    <m:t>d</m:t>
+                  </w:ins>
+                </m:r>
+              </m:sub>
+            </m:sSub>
+          </m:e>
+        </m:d>
+        <m:r>
+          <w:ins w:id="289" w:author="NATHAN W ANDERSON" w:date="2020-07-29T20:44:00Z">
+            <w:rPr>
+              <w:rFonts w:ascii="Cambria Math" w:hAnsi="Cambria Math"/>
+            </w:rPr>
+            <m:t>=P</m:t>
+          </w:ins>
+        </m:r>
+        <m:d>
+          <m:dPr>
+            <m:ctrlPr>
+              <w:ins w:id="290" w:author="NATHAN W ANDERSON" w:date="2020-07-29T20:44:00Z">
+                <w:rPr>
+                  <w:rFonts w:ascii="Cambria Math" w:hAnsi="Cambria Math"/>
+                  <w:i/>
+                </w:rPr>
+              </w:ins>
+            </m:ctrlPr>
+          </m:dPr>
+          <m:e>
+            <m:r>
+              <w:ins w:id="291" w:author="NATHAN W ANDERSON" w:date="2020-07-29T20:44:00Z">
+                <w:rPr>
+                  <w:rFonts w:ascii="Cambria Math" w:hAnsi="Cambria Math"/>
+                </w:rPr>
+                <m:t>A</m:t>
+              </w:ins>
+            </m:r>
+          </m:e>
+        </m:d>
+        <m:r>
+          <w:ins w:id="292" w:author="NATHAN W ANDERSON" w:date="2020-07-29T20:44:00Z">
+            <w:rPr>
+              <w:rFonts w:ascii="Cambria Math" w:hAnsi="Cambria Math"/>
+            </w:rPr>
+            <m:t>P</m:t>
+          </w:ins>
+        </m:r>
+        <m:d>
+          <m:dPr>
+            <m:ctrlPr>
+              <w:ins w:id="293" w:author="NATHAN W ANDERSON" w:date="2020-07-29T20:44:00Z">
+                <w:rPr>
+                  <w:rFonts w:ascii="Cambria Math" w:hAnsi="Cambria Math"/>
+                  <w:i/>
+                </w:rPr>
+              </w:ins>
+            </m:ctrlPr>
+          </m:dPr>
+          <m:e>
+            <m:r>
+              <w:ins w:id="294" w:author="NATHAN W ANDERSON" w:date="2020-07-29T20:44:00Z">
+                <w:rPr>
+                  <w:rFonts w:ascii="Cambria Math" w:hAnsi="Cambria Math"/>
+                </w:rPr>
+                <m:t>A</m:t>
+              </w:ins>
+            </m:r>
+          </m:e>
+          <m:e>
+            <m:r>
+              <w:ins w:id="295" w:author="NATHAN W ANDERSON" w:date="2020-07-29T20:44:00Z">
+                <w:rPr>
+                  <w:rFonts w:ascii="Cambria Math" w:hAnsi="Cambria Math"/>
+                </w:rPr>
+                <m:t>A</m:t>
+              </w:ins>
+            </m:r>
+          </m:e>
+        </m:d>
+        <m:r>
+          <w:ins w:id="296" w:author="NATHAN W ANDERSON" w:date="2020-07-29T20:44:00Z">
+            <w:rPr>
+              <w:rFonts w:ascii="Cambria Math" w:hAnsi="Cambria Math"/>
+            </w:rPr>
+            <m:t>=</m:t>
+          </w:ins>
+        </m:r>
+        <m:f>
+          <m:fPr>
+            <m:ctrlPr>
+              <w:ins w:id="297" w:author="NATHAN W ANDERSON" w:date="2020-07-29T20:44:00Z">
+                <w:rPr>
+                  <w:rFonts w:ascii="Cambria Math" w:hAnsi="Cambria Math"/>
+                </w:rPr>
+              </w:ins>
+            </m:ctrlPr>
+          </m:fPr>
+          <m:num>
+            <m:sSub>
+              <m:sSubPr>
+                <m:ctrlPr>
+                  <w:ins w:id="298" w:author="NATHAN W ANDERSON" w:date="2020-07-29T20:44:00Z">
+                    <w:rPr>
+                      <w:rFonts w:ascii="Cambria Math" w:hAnsi="Cambria Math"/>
+                    </w:rPr>
+                  </w:ins>
+                </m:ctrlPr>
+              </m:sSubPr>
+              <m:e>
+                <m:r>
+                  <w:ins w:id="299" w:author="NATHAN W ANDERSON" w:date="2020-07-29T20:44:00Z">
+                    <w:rPr>
+                      <w:rFonts w:ascii="Cambria Math" w:hAnsi="Cambria Math"/>
+                    </w:rPr>
+                    <m:t>D</m:t>
+                  </w:ins>
+                </m:r>
+              </m:e>
+              <m:sub>
+                <m:r>
+                  <w:ins w:id="300" w:author="NATHAN W ANDERSON" w:date="2020-07-29T20:44:00Z">
+                    <w:rPr>
+                      <w:rFonts w:ascii="Cambria Math" w:hAnsi="Cambria Math"/>
+                    </w:rPr>
+                    <m:t>a</m:t>
+                  </w:ins>
+                </m:r>
+              </m:sub>
+            </m:sSub>
+            <m:r>
+              <w:ins w:id="301" w:author="NATHAN W ANDERSON" w:date="2020-07-29T20:44:00Z">
+                <w:rPr>
+                  <w:rFonts w:ascii="Cambria Math" w:hAnsi="Cambria Math"/>
+                </w:rPr>
+                <m:t>(</m:t>
+              </w:ins>
+            </m:r>
+            <m:sSub>
+              <m:sSubPr>
+                <m:ctrlPr>
+                  <w:ins w:id="302" w:author="NATHAN W ANDERSON" w:date="2020-07-29T20:44:00Z">
+                    <w:rPr>
+                      <w:rFonts w:ascii="Cambria Math" w:hAnsi="Cambria Math"/>
+                    </w:rPr>
+                  </w:ins>
+                </m:ctrlPr>
+              </m:sSubPr>
+              <m:e>
+                <m:r>
+                  <w:ins w:id="303" w:author="NATHAN W ANDERSON" w:date="2020-07-29T20:44:00Z">
+                    <w:rPr>
+                      <w:rFonts w:ascii="Cambria Math" w:hAnsi="Cambria Math"/>
+                    </w:rPr>
+                    <m:t>D</m:t>
+                  </w:ins>
+                </m:r>
+              </m:e>
+              <m:sub>
+                <m:r>
+                  <w:ins w:id="304" w:author="NATHAN W ANDERSON" w:date="2020-07-29T20:44:00Z">
+                    <w:rPr>
+                      <w:rFonts w:ascii="Cambria Math" w:hAnsi="Cambria Math"/>
+                    </w:rPr>
+                    <m:t>a</m:t>
+                  </w:ins>
+                </m:r>
+              </m:sub>
+            </m:sSub>
+            <m:r>
+              <w:ins w:id="305" w:author="NATHAN W ANDERSON" w:date="2020-07-29T20:44:00Z">
+                <w:rPr>
+                  <w:rFonts w:ascii="Cambria Math" w:hAnsi="Cambria Math"/>
+                </w:rPr>
+                <m:t>-2)</m:t>
+              </w:ins>
+            </m:r>
+          </m:num>
+          <m:den>
+            <m:sSub>
+              <m:sSubPr>
+                <m:ctrlPr>
+                  <w:ins w:id="306" w:author="NATHAN W ANDERSON" w:date="2020-07-29T20:44:00Z">
+                    <w:rPr>
+                      <w:rFonts w:ascii="Cambria Math" w:hAnsi="Cambria Math"/>
+                    </w:rPr>
+                  </w:ins>
+                </m:ctrlPr>
+              </m:sSubPr>
+              <m:e>
+                <m:r>
+                  <w:ins w:id="307" w:author="NATHAN W ANDERSON" w:date="2020-07-29T20:44:00Z">
+                    <w:rPr>
+                      <w:rFonts w:ascii="Cambria Math" w:hAnsi="Cambria Math"/>
+                    </w:rPr>
+                    <m:t>D</m:t>
+                  </w:ins>
+                </m:r>
+              </m:e>
+              <m:sub>
+                <m:r>
+                  <w:ins w:id="308" w:author="NATHAN W ANDERSON" w:date="2020-07-29T20:44:00Z">
+                    <w:rPr>
+                      <w:rFonts w:ascii="Cambria Math" w:hAnsi="Cambria Math"/>
+                    </w:rPr>
+                    <m:t>d</m:t>
+                  </w:ins>
+                </m:r>
+              </m:sub>
+            </m:sSub>
+            <m:r>
+              <w:ins w:id="309" w:author="NATHAN W ANDERSON" w:date="2020-07-29T20:44:00Z">
+                <w:rPr>
+                  <w:rFonts w:ascii="Cambria Math" w:hAnsi="Cambria Math"/>
+                </w:rPr>
+                <m:t>(</m:t>
+              </w:ins>
+            </m:r>
+            <m:sSub>
+              <m:sSubPr>
+                <m:ctrlPr>
+                  <w:ins w:id="310" w:author="NATHAN W ANDERSON" w:date="2020-07-29T20:44:00Z">
+                    <w:rPr>
+                      <w:rFonts w:ascii="Cambria Math" w:hAnsi="Cambria Math"/>
+                    </w:rPr>
+                  </w:ins>
+                </m:ctrlPr>
+              </m:sSubPr>
+              <m:e>
+                <m:r>
+                  <w:ins w:id="311" w:author="NATHAN W ANDERSON" w:date="2020-07-29T20:44:00Z">
+                    <w:rPr>
+                      <w:rFonts w:ascii="Cambria Math" w:hAnsi="Cambria Math"/>
+                    </w:rPr>
+                    <m:t>D</m:t>
+                  </w:ins>
+                </m:r>
+              </m:e>
+              <m:sub>
+                <m:r>
+                  <w:ins w:id="312" w:author="NATHAN W ANDERSON" w:date="2020-07-29T20:44:00Z">
+                    <w:rPr>
+                      <w:rFonts w:ascii="Cambria Math" w:hAnsi="Cambria Math"/>
+                    </w:rPr>
+                    <m:t>d</m:t>
+                  </w:ins>
+                </m:r>
+              </m:sub>
+            </m:sSub>
+            <m:r>
+              <w:ins w:id="313" w:author="NATHAN W ANDERSON" w:date="2020-07-29T20:44:00Z">
+                <w:rPr>
+                  <w:rFonts w:ascii="Cambria Math" w:hAnsi="Cambria Math"/>
+                </w:rPr>
+                <m:t>-2)</m:t>
+              </w:ins>
+            </m:r>
+          </m:den>
+        </m:f>
+      </m:oMath>
+      <w:ins w:id="314" w:author="NATHAN W ANDERSON" w:date="2020-07-29T20:44:00Z">
+        <w:r>
+          <w:rPr>
+            <w:rFonts w:eastAsiaTheme="minorEastAsia"/>
+          </w:rPr>
+          <w:tab/>
+          <w:t>(A1)</w:t>
+        </w:r>
+      </w:ins>
+    </w:p>
+    <w:p>
+      <w:pPr>
+        <w:pStyle w:val="BodyText"/>
+        <w:jc w:val="center"/>
+        <w:rPr>
+          <w:ins w:id="315" w:author="NATHAN W ANDERSON" w:date="2020-07-29T20:44:00Z"/>
+          <w:rFonts w:eastAsiaTheme="minorEastAsia"/>
+        </w:rPr>
+      </w:pPr>
+      <m:oMath>
+        <m:r>
+          <w:ins w:id="316" w:author="NATHAN W ANDERSON" w:date="2020-07-29T20:44:00Z">
+            <w:rPr>
+              <w:rFonts w:ascii="Cambria Math" w:hAnsi="Cambria Math"/>
+            </w:rPr>
+            <m:t>P</m:t>
+          </w:ins>
+        </m:r>
+        <m:d>
+          <m:dPr>
+            <m:ctrlPr>
+              <w:ins w:id="317" w:author="NATHAN W ANDERSON" w:date="2020-07-29T20:44:00Z">
+                <w:rPr>
+                  <w:rFonts w:ascii="Cambria Math" w:hAnsi="Cambria Math"/>
+                  <w:i/>
+                </w:rPr>
+              </w:ins>
+            </m:ctrlPr>
+          </m:dPr>
+          <m:e>
+            <m:sSub>
+              <m:sSubPr>
+                <m:ctrlPr>
+                  <w:ins w:id="318" w:author="NATHAN W ANDERSON" w:date="2020-07-29T20:44:00Z">
+                    <w:rPr>
+                      <w:rFonts w:ascii="Cambria Math" w:hAnsi="Cambria Math"/>
+                      <w:i/>
+                    </w:rPr>
+                  </w:ins>
+                </m:ctrlPr>
+              </m:sSubPr>
+              <m:e>
+                <m:r>
+                  <w:ins w:id="319" w:author="NATHAN W ANDERSON" w:date="2020-07-29T20:44:00Z">
+                    <m:rPr>
+                      <m:sty m:val="p"/>
+                    </m:rPr>
+                    <w:rPr>
+                      <w:rFonts w:ascii="Cambria Math" w:hAnsi="Cambria Math"/>
+                    </w:rPr>
+                    <m:t>SS</m:t>
+                  </w:ins>
+                </m:r>
+              </m:e>
+              <m:sub>
+                <m:r>
+                  <w:ins w:id="320" w:author="NATHAN W ANDERSON" w:date="2020-07-29T20:44:00Z">
+                    <w:rPr>
+                      <w:rFonts w:ascii="Cambria Math" w:hAnsi="Cambria Math"/>
+                    </w:rPr>
+                    <m:t>d</m:t>
+                  </w:ins>
+                </m:r>
+              </m:sub>
+            </m:sSub>
+          </m:e>
+        </m:d>
+        <m:r>
+          <w:ins w:id="321" w:author="NATHAN W ANDERSON" w:date="2020-07-29T20:44:00Z">
+            <w:rPr>
+              <w:rFonts w:ascii="Cambria Math" w:hAnsi="Cambria Math"/>
+            </w:rPr>
+            <m:t>=P</m:t>
+          </w:ins>
+        </m:r>
+        <m:d>
+          <m:dPr>
+            <m:ctrlPr>
+              <w:ins w:id="322" w:author="NATHAN W ANDERSON" w:date="2020-07-29T20:44:00Z">
+                <w:rPr>
+                  <w:rFonts w:ascii="Cambria Math" w:hAnsi="Cambria Math"/>
+                  <w:i/>
+                </w:rPr>
+              </w:ins>
+            </m:ctrlPr>
+          </m:dPr>
+          <m:e>
+            <m:r>
+              <w:ins w:id="323" w:author="NATHAN W ANDERSON" w:date="2020-07-29T20:44:00Z">
+                <w:rPr>
+                  <w:rFonts w:ascii="Cambria Math" w:hAnsi="Cambria Math"/>
+                </w:rPr>
+                <m:t>X</m:t>
+              </w:ins>
+            </m:r>
+          </m:e>
+        </m:d>
+        <m:r>
+          <w:ins w:id="324" w:author="NATHAN W ANDERSON" w:date="2020-07-29T20:44:00Z">
+            <w:rPr>
+              <w:rFonts w:ascii="Cambria Math" w:hAnsi="Cambria Math"/>
+            </w:rPr>
+            <m:t>P</m:t>
+          </w:ins>
+        </m:r>
+        <m:d>
+          <m:dPr>
+            <m:ctrlPr>
+              <w:ins w:id="325" w:author="NATHAN W ANDERSON" w:date="2020-07-29T20:44:00Z">
+                <w:rPr>
+                  <w:rFonts w:ascii="Cambria Math" w:hAnsi="Cambria Math"/>
+                  <w:i/>
+                </w:rPr>
+              </w:ins>
+            </m:ctrlPr>
+          </m:dPr>
+          <m:e>
+            <m:r>
+              <w:ins w:id="326" w:author="NATHAN W ANDERSON" w:date="2020-07-29T20:44:00Z">
+                <w:rPr>
+                  <w:rFonts w:ascii="Cambria Math" w:hAnsi="Cambria Math"/>
+                </w:rPr>
+                <m:t>X</m:t>
+              </w:ins>
+            </m:r>
+          </m:e>
+          <m:e>
+            <m:r>
+              <w:ins w:id="327" w:author="NATHAN W ANDERSON" w:date="2020-07-29T20:44:00Z">
+                <w:rPr>
+                  <w:rFonts w:ascii="Cambria Math" w:hAnsi="Cambria Math"/>
+                </w:rPr>
+                <m:t>X</m:t>
+              </w:ins>
+            </m:r>
+          </m:e>
+        </m:d>
+        <m:r>
+          <w:ins w:id="328" w:author="NATHAN W ANDERSON" w:date="2020-07-29T20:44:00Z">
+            <w:rPr>
+              <w:rFonts w:ascii="Cambria Math" w:hAnsi="Cambria Math"/>
+            </w:rPr>
+            <m:t>=</m:t>
+          </w:ins>
+        </m:r>
+        <m:f>
+          <m:fPr>
+            <m:ctrlPr>
+              <w:ins w:id="329" w:author="NATHAN W ANDERSON" w:date="2020-07-29T20:44:00Z">
+                <w:rPr>
+                  <w:rFonts w:ascii="Cambria Math" w:hAnsi="Cambria Math"/>
+                </w:rPr>
+              </w:ins>
+            </m:ctrlPr>
+          </m:fPr>
+          <m:num>
+            <m:r>
+              <w:ins w:id="330" w:author="NATHAN W ANDERSON" w:date="2020-07-29T20:44:00Z">
+                <w:rPr>
+                  <w:rFonts w:ascii="Cambria Math" w:hAnsi="Cambria Math"/>
+                </w:rPr>
+                <m:t>2</m:t>
+              </w:ins>
+            </m:r>
+            <m:sSub>
+              <m:sSubPr>
+                <m:ctrlPr>
+                  <w:ins w:id="331" w:author="NATHAN W ANDERSON" w:date="2020-07-29T20:44:00Z">
+                    <w:rPr>
+                      <w:rFonts w:ascii="Cambria Math" w:hAnsi="Cambria Math"/>
+                    </w:rPr>
+                  </w:ins>
+                </m:ctrlPr>
+              </m:sSubPr>
+              <m:e>
+                <m:r>
+                  <w:ins w:id="332" w:author="NATHAN W ANDERSON" w:date="2020-07-29T20:44:00Z">
+                    <w:rPr>
+                      <w:rFonts w:ascii="Cambria Math" w:hAnsi="Cambria Math"/>
+                    </w:rPr>
+                    <m:t>X</m:t>
+                  </w:ins>
+                </m:r>
+              </m:e>
+              <m:sub>
+                <m:r>
+                  <w:ins w:id="333" w:author="NATHAN W ANDERSON" w:date="2020-07-29T20:44:00Z">
+                    <w:rPr>
+                      <w:rFonts w:ascii="Cambria Math" w:hAnsi="Cambria Math"/>
+                    </w:rPr>
+                    <m:t>s</m:t>
+                  </w:ins>
+                </m:r>
+              </m:sub>
+            </m:sSub>
+            <m:r>
+              <w:ins w:id="334" w:author="NATHAN W ANDERSON" w:date="2020-07-29T20:44:00Z">
+                <w:rPr>
+                  <w:rFonts w:ascii="Cambria Math" w:hAnsi="Cambria Math"/>
+                </w:rPr>
+                <m:t>(2</m:t>
+              </w:ins>
+            </m:r>
+            <m:sSub>
+              <m:sSubPr>
+                <m:ctrlPr>
+                  <w:ins w:id="335" w:author="NATHAN W ANDERSON" w:date="2020-07-29T20:44:00Z">
+                    <w:rPr>
+                      <w:rFonts w:ascii="Cambria Math" w:hAnsi="Cambria Math"/>
+                    </w:rPr>
+                  </w:ins>
+                </m:ctrlPr>
+              </m:sSubPr>
+              <m:e>
+                <m:r>
+                  <w:ins w:id="336" w:author="NATHAN W ANDERSON" w:date="2020-07-29T20:44:00Z">
+                    <w:rPr>
+                      <w:rFonts w:ascii="Cambria Math" w:hAnsi="Cambria Math"/>
+                    </w:rPr>
+                    <m:t>X</m:t>
+                  </w:ins>
+                </m:r>
+              </m:e>
+              <m:sub>
+                <m:r>
+                  <w:ins w:id="337" w:author="NATHAN W ANDERSON" w:date="2020-07-29T20:44:00Z">
+                    <w:rPr>
+                      <w:rFonts w:ascii="Cambria Math" w:hAnsi="Cambria Math"/>
+                    </w:rPr>
+                    <m:t>s</m:t>
+                  </w:ins>
+                </m:r>
+              </m:sub>
+            </m:sSub>
+            <m:r>
+              <w:ins w:id="338" w:author="NATHAN W ANDERSON" w:date="2020-07-29T20:44:00Z">
+                <w:rPr>
+                  <w:rFonts w:ascii="Cambria Math" w:hAnsi="Cambria Math"/>
+                </w:rPr>
+                <m:t>-2)</m:t>
+              </w:ins>
+            </m:r>
+          </m:num>
+          <m:den>
+            <m:sSub>
+              <m:sSubPr>
+                <m:ctrlPr>
+                  <w:ins w:id="339" w:author="NATHAN W ANDERSON" w:date="2020-07-29T20:44:00Z">
+                    <w:rPr>
+                      <w:rFonts w:ascii="Cambria Math" w:hAnsi="Cambria Math"/>
+                    </w:rPr>
+                  </w:ins>
+                </m:ctrlPr>
+              </m:sSubPr>
+              <m:e>
+                <m:r>
+                  <w:ins w:id="340" w:author="NATHAN W ANDERSON" w:date="2020-07-29T20:44:00Z">
+                    <w:rPr>
+                      <w:rFonts w:ascii="Cambria Math" w:hAnsi="Cambria Math"/>
+                    </w:rPr>
+                    <m:t>D</m:t>
+                  </w:ins>
+                </m:r>
+              </m:e>
+              <m:sub>
+                <m:r>
+                  <w:ins w:id="341" w:author="NATHAN W ANDERSON" w:date="2020-07-29T20:44:00Z">
+                    <w:rPr>
+                      <w:rFonts w:ascii="Cambria Math" w:hAnsi="Cambria Math"/>
+                    </w:rPr>
+                    <m:t>d</m:t>
+                  </w:ins>
+                </m:r>
+              </m:sub>
+            </m:sSub>
+            <m:r>
+              <w:ins w:id="342" w:author="NATHAN W ANDERSON" w:date="2020-07-29T20:44:00Z">
+                <w:rPr>
+                  <w:rFonts w:ascii="Cambria Math" w:hAnsi="Cambria Math"/>
+                </w:rPr>
+                <m:t>(</m:t>
+              </w:ins>
+            </m:r>
+            <m:sSub>
+              <m:sSubPr>
+                <m:ctrlPr>
+                  <w:ins w:id="343" w:author="NATHAN W ANDERSON" w:date="2020-07-29T20:44:00Z">
+                    <w:rPr>
+                      <w:rFonts w:ascii="Cambria Math" w:hAnsi="Cambria Math"/>
+                    </w:rPr>
+                  </w:ins>
+                </m:ctrlPr>
+              </m:sSubPr>
+              <m:e>
+                <m:r>
+                  <w:ins w:id="344" w:author="NATHAN W ANDERSON" w:date="2020-07-29T20:44:00Z">
+                    <w:rPr>
+                      <w:rFonts w:ascii="Cambria Math" w:hAnsi="Cambria Math"/>
+                    </w:rPr>
+                    <m:t>D</m:t>
+                  </w:ins>
+                </m:r>
+              </m:e>
+              <m:sub>
+                <m:r>
+                  <w:ins w:id="345" w:author="NATHAN W ANDERSON" w:date="2020-07-29T20:44:00Z">
+                    <w:rPr>
+                      <w:rFonts w:ascii="Cambria Math" w:hAnsi="Cambria Math"/>
+                    </w:rPr>
+                    <m:t>d</m:t>
+                  </w:ins>
+                </m:r>
+              </m:sub>
+            </m:sSub>
+            <m:r>
+              <w:ins w:id="346" w:author="NATHAN W ANDERSON" w:date="2020-07-29T20:44:00Z">
+                <w:rPr>
+                  <w:rFonts w:ascii="Cambria Math" w:hAnsi="Cambria Math"/>
+                </w:rPr>
+                <m:t>-2)</m:t>
+              </w:ins>
+            </m:r>
+          </m:den>
+        </m:f>
+      </m:oMath>
+      <w:ins w:id="347" w:author="NATHAN W ANDERSON" w:date="2020-07-29T20:44:00Z">
+        <w:r>
+          <w:rPr>
+            <w:rFonts w:eastAsiaTheme="minorEastAsia"/>
+          </w:rPr>
+          <w:tab/>
+          <w:t>(A2)</w:t>
+        </w:r>
+      </w:ins>
+    </w:p>
+    <w:p>
+      <w:pPr>
+        <w:pStyle w:val="BodyText"/>
+        <w:jc w:val="center"/>
+        <w:rPr>
+          <w:ins w:id="348" w:author="NATHAN W ANDERSON" w:date="2020-07-29T20:44:00Z"/>
+          <w:rFonts w:eastAsiaTheme="minorEastAsia"/>
+        </w:rPr>
+      </w:pPr>
+      <m:oMath>
+        <m:r>
+          <w:ins w:id="349" w:author="NATHAN W ANDERSON" w:date="2020-07-29T20:44:00Z">
+            <w:rPr>
+              <w:rFonts w:ascii="Cambria Math" w:hAnsi="Cambria Math"/>
+            </w:rPr>
+            <m:t>P</m:t>
+          </w:ins>
+        </m:r>
+        <m:d>
+          <m:dPr>
+            <m:ctrlPr>
+              <w:ins w:id="350" w:author="NATHAN W ANDERSON" w:date="2020-07-29T20:44:00Z">
+                <w:rPr>
+                  <w:rFonts w:ascii="Cambria Math" w:hAnsi="Cambria Math"/>
+                  <w:i/>
+                </w:rPr>
+              </w:ins>
+            </m:ctrlPr>
+          </m:dPr>
+          <m:e>
+            <m:sSub>
+              <m:sSubPr>
+                <m:ctrlPr>
+                  <w:ins w:id="351" w:author="NATHAN W ANDERSON" w:date="2020-07-29T20:44:00Z">
+                    <w:rPr>
+                      <w:rFonts w:ascii="Cambria Math" w:hAnsi="Cambria Math"/>
+                      <w:i/>
+                    </w:rPr>
+                  </w:ins>
+                </m:ctrlPr>
+              </m:sSubPr>
+              <m:e>
+                <m:r>
+                  <w:ins w:id="352" w:author="NATHAN W ANDERSON" w:date="2020-07-29T20:44:00Z">
+                    <m:rPr>
+                      <m:sty m:val="p"/>
+                    </m:rPr>
+                    <w:rPr>
+                      <w:rFonts w:ascii="Cambria Math" w:hAnsi="Cambria Math"/>
+                    </w:rPr>
+                    <m:t>AA</m:t>
+                  </w:ins>
+                </m:r>
+              </m:e>
+              <m:sub>
+                <m:r>
+                  <w:ins w:id="353" w:author="NATHAN W ANDERSON" w:date="2020-07-29T20:44:00Z">
+                    <w:rPr>
+                      <w:rFonts w:ascii="Cambria Math" w:hAnsi="Cambria Math"/>
+                    </w:rPr>
+                    <m:t>s</m:t>
+                  </w:ins>
+                </m:r>
+              </m:sub>
+            </m:sSub>
+          </m:e>
+        </m:d>
+        <m:r>
+          <w:ins w:id="354" w:author="NATHAN W ANDERSON" w:date="2020-07-29T20:44:00Z">
+            <w:rPr>
+              <w:rFonts w:ascii="Cambria Math" w:hAnsi="Cambria Math"/>
+            </w:rPr>
+            <m:t>=P</m:t>
+          </w:ins>
+        </m:r>
+        <m:d>
+          <m:dPr>
+            <m:ctrlPr>
+              <w:ins w:id="355" w:author="NATHAN W ANDERSON" w:date="2020-07-29T20:44:00Z">
+                <w:rPr>
+                  <w:rFonts w:ascii="Cambria Math" w:hAnsi="Cambria Math"/>
+                  <w:i/>
+                </w:rPr>
+              </w:ins>
+            </m:ctrlPr>
+          </m:dPr>
+          <m:e>
+            <m:r>
+              <w:ins w:id="356" w:author="NATHAN W ANDERSON" w:date="2020-07-29T20:44:00Z">
+                <w:rPr>
+                  <w:rFonts w:ascii="Cambria Math" w:hAnsi="Cambria Math"/>
+                </w:rPr>
+                <m:t>A</m:t>
+              </w:ins>
+            </m:r>
+          </m:e>
+        </m:d>
+        <m:r>
+          <w:ins w:id="357" w:author="NATHAN W ANDERSON" w:date="2020-07-29T20:44:00Z">
+            <w:rPr>
+              <w:rFonts w:ascii="Cambria Math" w:hAnsi="Cambria Math"/>
+            </w:rPr>
+            <m:t>P</m:t>
+          </w:ins>
+        </m:r>
+        <m:d>
+          <m:dPr>
+            <m:ctrlPr>
+              <w:ins w:id="358" w:author="NATHAN W ANDERSON" w:date="2020-07-29T20:44:00Z">
+                <w:rPr>
+                  <w:rFonts w:ascii="Cambria Math" w:hAnsi="Cambria Math"/>
+                  <w:i/>
+                </w:rPr>
+              </w:ins>
+            </m:ctrlPr>
+          </m:dPr>
+          <m:e>
+            <m:r>
+              <w:ins w:id="359" w:author="NATHAN W ANDERSON" w:date="2020-07-29T20:44:00Z">
+                <w:rPr>
+                  <w:rFonts w:ascii="Cambria Math" w:hAnsi="Cambria Math"/>
+                </w:rPr>
+                <m:t>A</m:t>
+              </w:ins>
+            </m:r>
+          </m:e>
+          <m:e>
+            <m:r>
+              <w:ins w:id="360" w:author="NATHAN W ANDERSON" w:date="2020-07-29T20:44:00Z">
+                <w:rPr>
+                  <w:rFonts w:ascii="Cambria Math" w:hAnsi="Cambria Math"/>
+                </w:rPr>
+                <m:t>A</m:t>
+              </w:ins>
+            </m:r>
+          </m:e>
+        </m:d>
+        <m:r>
+          <w:ins w:id="361" w:author="NATHAN W ANDERSON" w:date="2020-07-29T20:44:00Z">
+            <w:rPr>
+              <w:rFonts w:ascii="Cambria Math" w:hAnsi="Cambria Math"/>
+            </w:rPr>
+            <m:t>=</m:t>
+          </w:ins>
+        </m:r>
+        <m:f>
+          <m:fPr>
+            <m:ctrlPr>
+              <w:ins w:id="362" w:author="NATHAN W ANDERSON" w:date="2020-07-29T20:44:00Z">
+                <w:rPr>
+                  <w:rFonts w:ascii="Cambria Math" w:hAnsi="Cambria Math"/>
+                </w:rPr>
+              </w:ins>
+            </m:ctrlPr>
+          </m:fPr>
+          <m:num>
+            <m:sSub>
+              <m:sSubPr>
+                <m:ctrlPr>
+                  <w:ins w:id="363" w:author="NATHAN W ANDERSON" w:date="2020-07-29T20:44:00Z">
+                    <w:rPr>
+                      <w:rFonts w:ascii="Cambria Math" w:hAnsi="Cambria Math"/>
+                    </w:rPr>
+                  </w:ins>
+                </m:ctrlPr>
+              </m:sSubPr>
+              <m:e>
+                <m:r>
+                  <w:ins w:id="364" w:author="NATHAN W ANDERSON" w:date="2020-07-29T20:44:00Z">
+                    <w:rPr>
+                      <w:rFonts w:ascii="Cambria Math" w:hAnsi="Cambria Math"/>
+                    </w:rPr>
+                    <m:t>D</m:t>
+                  </w:ins>
+                </m:r>
+              </m:e>
+              <m:sub>
+                <m:r>
+                  <w:ins w:id="365" w:author="NATHAN W ANDERSON" w:date="2020-07-29T20:44:00Z">
+                    <w:rPr>
+                      <w:rFonts w:ascii="Cambria Math" w:hAnsi="Cambria Math"/>
+                    </w:rPr>
+                    <m:t>a</m:t>
+                  </w:ins>
+                </m:r>
+              </m:sub>
+            </m:sSub>
+            <m:r>
+              <w:ins w:id="366" w:author="NATHAN W ANDERSON" w:date="2020-07-29T20:44:00Z">
+                <w:rPr>
+                  <w:rFonts w:ascii="Cambria Math" w:hAnsi="Cambria Math"/>
+                </w:rPr>
+                <m:t>(</m:t>
+              </w:ins>
+            </m:r>
+            <m:sSub>
+              <m:sSubPr>
+                <m:ctrlPr>
+                  <w:ins w:id="367" w:author="NATHAN W ANDERSON" w:date="2020-07-29T20:44:00Z">
+                    <w:rPr>
+                      <w:rFonts w:ascii="Cambria Math" w:hAnsi="Cambria Math"/>
+                    </w:rPr>
+                  </w:ins>
+                </m:ctrlPr>
+              </m:sSubPr>
+              <m:e>
+                <m:r>
+                  <w:ins w:id="368" w:author="NATHAN W ANDERSON" w:date="2020-07-29T20:44:00Z">
+                    <w:rPr>
+                      <w:rFonts w:ascii="Cambria Math" w:hAnsi="Cambria Math"/>
+                    </w:rPr>
+                    <m:t>D</m:t>
+                  </w:ins>
+                </m:r>
+              </m:e>
+              <m:sub>
+                <m:r>
+                  <w:ins w:id="369" w:author="NATHAN W ANDERSON" w:date="2020-07-29T20:44:00Z">
+                    <w:rPr>
+                      <w:rFonts w:ascii="Cambria Math" w:hAnsi="Cambria Math"/>
+                    </w:rPr>
+                    <m:t>a</m:t>
+                  </w:ins>
+                </m:r>
+              </m:sub>
+            </m:sSub>
+            <m:r>
+              <w:ins w:id="370" w:author="NATHAN W ANDERSON" w:date="2020-07-29T20:44:00Z">
+                <w:rPr>
+                  <w:rFonts w:ascii="Cambria Math" w:hAnsi="Cambria Math"/>
+                </w:rPr>
+                <m:t>-2)</m:t>
+              </w:ins>
+            </m:r>
+          </m:num>
+          <m:den>
+            <m:sSub>
+              <m:sSubPr>
+                <m:ctrlPr>
+                  <w:ins w:id="371" w:author="NATHAN W ANDERSON" w:date="2020-07-29T20:44:00Z">
+                    <w:rPr>
+                      <w:rFonts w:ascii="Cambria Math" w:hAnsi="Cambria Math"/>
+                    </w:rPr>
+                  </w:ins>
+                </m:ctrlPr>
+              </m:sSubPr>
+              <m:e>
+                <m:r>
+                  <w:ins w:id="372" w:author="NATHAN W ANDERSON" w:date="2020-07-29T20:44:00Z">
+                    <w:rPr>
+                      <w:rFonts w:ascii="Cambria Math" w:hAnsi="Cambria Math"/>
+                    </w:rPr>
+                    <m:t>D</m:t>
+                  </w:ins>
+                </m:r>
+              </m:e>
+              <m:sub>
+                <m:r>
+                  <w:ins w:id="373" w:author="NATHAN W ANDERSON" w:date="2020-07-29T20:44:00Z">
+                    <w:rPr>
+                      <w:rFonts w:ascii="Cambria Math" w:hAnsi="Cambria Math"/>
+                    </w:rPr>
+                    <m:t>s</m:t>
+                  </w:ins>
+                </m:r>
+              </m:sub>
+            </m:sSub>
+            <m:r>
+              <w:ins w:id="374" w:author="NATHAN W ANDERSON" w:date="2020-07-29T20:44:00Z">
+                <w:rPr>
+                  <w:rFonts w:ascii="Cambria Math" w:hAnsi="Cambria Math"/>
+                </w:rPr>
+                <m:t>(</m:t>
+              </w:ins>
+            </m:r>
+            <m:sSub>
+              <m:sSubPr>
+                <m:ctrlPr>
+                  <w:ins w:id="375" w:author="NATHAN W ANDERSON" w:date="2020-07-29T20:44:00Z">
+                    <w:rPr>
+                      <w:rFonts w:ascii="Cambria Math" w:hAnsi="Cambria Math"/>
+                    </w:rPr>
+                  </w:ins>
+                </m:ctrlPr>
+              </m:sSubPr>
+              <m:e>
+                <m:r>
+                  <w:ins w:id="376" w:author="NATHAN W ANDERSON" w:date="2020-07-29T20:44:00Z">
+                    <w:rPr>
+                      <w:rFonts w:ascii="Cambria Math" w:hAnsi="Cambria Math"/>
+                    </w:rPr>
+                    <m:t>D</m:t>
+                  </w:ins>
+                </m:r>
+              </m:e>
+              <m:sub>
+                <m:r>
+                  <w:ins w:id="377" w:author="NATHAN W ANDERSON" w:date="2020-07-29T20:44:00Z">
+                    <w:rPr>
+                      <w:rFonts w:ascii="Cambria Math" w:hAnsi="Cambria Math"/>
+                    </w:rPr>
+                    <m:t>s</m:t>
+                  </w:ins>
+                </m:r>
+              </m:sub>
+            </m:sSub>
+            <m:r>
+              <w:ins w:id="378" w:author="NATHAN W ANDERSON" w:date="2020-07-29T20:44:00Z">
+                <w:rPr>
+                  <w:rFonts w:ascii="Cambria Math" w:hAnsi="Cambria Math"/>
+                </w:rPr>
+                <m:t>-2)</m:t>
+              </w:ins>
+            </m:r>
+          </m:den>
+        </m:f>
+      </m:oMath>
+      <w:ins w:id="379" w:author="NATHAN W ANDERSON" w:date="2020-07-29T20:44:00Z">
+        <w:r>
+          <w:rPr>
+            <w:rFonts w:eastAsiaTheme="minorEastAsia"/>
+          </w:rPr>
+          <w:t xml:space="preserve">   (A3)</w:t>
+        </w:r>
+      </w:ins>
+    </w:p>
+    <w:p>
+      <w:pPr>
+        <w:pStyle w:val="BodyText"/>
+        <w:jc w:val="center"/>
+        <w:rPr>
+          <w:ins w:id="380" w:author="NATHAN W ANDERSON" w:date="2020-07-29T20:44:00Z"/>
+          <w:rFonts w:eastAsiaTheme="minorEastAsia"/>
+        </w:rPr>
+      </w:pPr>
+      <m:oMath>
+        <m:r>
+          <w:ins w:id="381" w:author="NATHAN W ANDERSON" w:date="2020-07-29T20:44:00Z">
+            <w:rPr>
+              <w:rFonts w:ascii="Cambria Math" w:hAnsi="Cambria Math"/>
+            </w:rPr>
+            <m:t>P</m:t>
+          </w:ins>
+        </m:r>
+        <m:d>
+          <m:dPr>
+            <m:ctrlPr>
+              <w:ins w:id="382" w:author="NATHAN W ANDERSON" w:date="2020-07-29T20:44:00Z">
+                <w:rPr>
+                  <w:rFonts w:ascii="Cambria Math" w:hAnsi="Cambria Math"/>
+                  <w:i/>
+                </w:rPr>
+              </w:ins>
+            </m:ctrlPr>
+          </m:dPr>
+          <m:e>
+            <m:sSub>
+              <m:sSubPr>
+                <m:ctrlPr>
+                  <w:ins w:id="383" w:author="NATHAN W ANDERSON" w:date="2020-07-29T20:44:00Z">
+                    <w:rPr>
+                      <w:rFonts w:ascii="Cambria Math" w:hAnsi="Cambria Math"/>
+                      <w:i/>
+                    </w:rPr>
+                  </w:ins>
+                </m:ctrlPr>
+              </m:sSubPr>
+              <m:e>
+                <m:r>
+                  <w:ins w:id="384" w:author="NATHAN W ANDERSON" w:date="2020-07-29T20:44:00Z">
+                    <m:rPr>
+                      <m:sty m:val="p"/>
+                    </m:rPr>
+                    <w:rPr>
+                      <w:rFonts w:ascii="Cambria Math" w:hAnsi="Cambria Math"/>
+                    </w:rPr>
+                    <m:t>SS</m:t>
+                  </w:ins>
+                </m:r>
+              </m:e>
+              <m:sub>
+                <m:r>
+                  <w:ins w:id="385" w:author="NATHAN W ANDERSON" w:date="2020-07-29T20:44:00Z">
+                    <w:rPr>
+                      <w:rFonts w:ascii="Cambria Math" w:hAnsi="Cambria Math"/>
+                    </w:rPr>
+                    <m:t>s</m:t>
+                  </w:ins>
+                </m:r>
+              </m:sub>
+            </m:sSub>
+          </m:e>
+        </m:d>
+        <m:r>
+          <w:ins w:id="386" w:author="NATHAN W ANDERSON" w:date="2020-07-29T20:44:00Z">
+            <w:rPr>
+              <w:rFonts w:ascii="Cambria Math" w:hAnsi="Cambria Math"/>
+            </w:rPr>
+            <m:t>=P</m:t>
+          </w:ins>
+        </m:r>
+        <m:d>
+          <m:dPr>
+            <m:ctrlPr>
+              <w:ins w:id="387" w:author="NATHAN W ANDERSON" w:date="2020-07-29T20:44:00Z">
+                <w:rPr>
+                  <w:rFonts w:ascii="Cambria Math" w:hAnsi="Cambria Math"/>
+                  <w:i/>
+                </w:rPr>
+              </w:ins>
+            </m:ctrlPr>
+          </m:dPr>
+          <m:e>
+            <m:r>
+              <w:ins w:id="388" w:author="NATHAN W ANDERSON" w:date="2020-07-29T20:44:00Z">
+                <w:rPr>
+                  <w:rFonts w:ascii="Cambria Math" w:hAnsi="Cambria Math"/>
+                </w:rPr>
+                <m:t>X</m:t>
+              </w:ins>
+            </m:r>
+          </m:e>
+        </m:d>
+        <m:r>
+          <w:ins w:id="389" w:author="NATHAN W ANDERSON" w:date="2020-07-29T20:44:00Z">
+            <w:rPr>
+              <w:rFonts w:ascii="Cambria Math" w:hAnsi="Cambria Math"/>
+            </w:rPr>
+            <m:t>P</m:t>
+          </w:ins>
+        </m:r>
+        <m:d>
+          <m:dPr>
+            <m:ctrlPr>
+              <w:ins w:id="390" w:author="NATHAN W ANDERSON" w:date="2020-07-29T20:44:00Z">
+                <w:rPr>
+                  <w:rFonts w:ascii="Cambria Math" w:hAnsi="Cambria Math"/>
+                  <w:i/>
+                </w:rPr>
+              </w:ins>
+            </m:ctrlPr>
+          </m:dPr>
+          <m:e>
+            <m:r>
+              <w:ins w:id="391" w:author="NATHAN W ANDERSON" w:date="2020-07-29T20:44:00Z">
+                <w:rPr>
+                  <w:rFonts w:ascii="Cambria Math" w:hAnsi="Cambria Math"/>
+                </w:rPr>
+                <m:t>X</m:t>
+              </w:ins>
+            </m:r>
+          </m:e>
+          <m:e>
+            <m:r>
+              <w:ins w:id="392" w:author="NATHAN W ANDERSON" w:date="2020-07-29T20:44:00Z">
+                <w:rPr>
+                  <w:rFonts w:ascii="Cambria Math" w:hAnsi="Cambria Math"/>
+                </w:rPr>
+                <m:t>X</m:t>
+              </w:ins>
+            </m:r>
+          </m:e>
+        </m:d>
+        <m:r>
+          <w:ins w:id="393" w:author="NATHAN W ANDERSON" w:date="2020-07-29T20:44:00Z">
+            <w:rPr>
+              <w:rFonts w:ascii="Cambria Math" w:hAnsi="Cambria Math"/>
+            </w:rPr>
+            <m:t>+P</m:t>
+          </w:ins>
+        </m:r>
+        <m:d>
+          <m:dPr>
+            <m:ctrlPr>
+              <w:ins w:id="394" w:author="NATHAN W ANDERSON" w:date="2020-07-29T20:44:00Z">
+                <w:rPr>
+                  <w:rFonts w:ascii="Cambria Math" w:hAnsi="Cambria Math"/>
+                  <w:i/>
+                </w:rPr>
+              </w:ins>
+            </m:ctrlPr>
+          </m:dPr>
+          <m:e>
+            <m:r>
+              <w:ins w:id="395" w:author="NATHAN W ANDERSON" w:date="2020-07-29T20:44:00Z">
+                <w:rPr>
+                  <w:rFonts w:ascii="Cambria Math" w:hAnsi="Cambria Math"/>
+                </w:rPr>
+                <m:t>Y</m:t>
+              </w:ins>
+            </m:r>
+          </m:e>
+        </m:d>
+        <m:r>
+          <w:ins w:id="396" w:author="NATHAN W ANDERSON" w:date="2020-07-29T20:44:00Z">
+            <w:rPr>
+              <w:rFonts w:ascii="Cambria Math" w:hAnsi="Cambria Math"/>
+            </w:rPr>
+            <m:t>P(Y|Y)=</m:t>
+          </w:ins>
+        </m:r>
+        <m:f>
+          <m:fPr>
+            <m:ctrlPr>
+              <w:ins w:id="397" w:author="NATHAN W ANDERSON" w:date="2020-07-29T20:44:00Z">
+                <w:rPr>
+                  <w:rFonts w:ascii="Cambria Math" w:hAnsi="Cambria Math"/>
+                </w:rPr>
+              </w:ins>
+            </m:ctrlPr>
+          </m:fPr>
+          <m:num>
+            <m:sSub>
+              <m:sSubPr>
+                <m:ctrlPr>
+                  <w:ins w:id="398" w:author="NATHAN W ANDERSON" w:date="2020-07-29T20:44:00Z">
+                    <w:rPr>
+                      <w:rFonts w:ascii="Cambria Math" w:hAnsi="Cambria Math"/>
+                    </w:rPr>
+                  </w:ins>
+                </m:ctrlPr>
+              </m:sSubPr>
+              <m:e>
+                <m:r>
+                  <w:ins w:id="399" w:author="NATHAN W ANDERSON" w:date="2020-07-29T20:44:00Z">
+                    <w:rPr>
+                      <w:rFonts w:ascii="Cambria Math" w:hAnsi="Cambria Math"/>
+                    </w:rPr>
+                    <m:t>X</m:t>
+                  </w:ins>
+                </m:r>
+              </m:e>
+              <m:sub>
+                <m:r>
+                  <w:ins w:id="400" w:author="NATHAN W ANDERSON" w:date="2020-07-29T20:44:00Z">
+                    <w:rPr>
+                      <w:rFonts w:ascii="Cambria Math" w:hAnsi="Cambria Math"/>
+                    </w:rPr>
+                    <m:t>s</m:t>
+                  </w:ins>
+                </m:r>
+              </m:sub>
+            </m:sSub>
+            <m:r>
+              <w:ins w:id="401" w:author="NATHAN W ANDERSON" w:date="2020-07-29T20:44:00Z">
+                <w:rPr>
+                  <w:rFonts w:ascii="Cambria Math" w:hAnsi="Cambria Math"/>
+                </w:rPr>
+                <m:t>(</m:t>
+              </w:ins>
+            </m:r>
+            <m:sSub>
+              <m:sSubPr>
+                <m:ctrlPr>
+                  <w:ins w:id="402" w:author="NATHAN W ANDERSON" w:date="2020-07-29T20:44:00Z">
+                    <w:rPr>
+                      <w:rFonts w:ascii="Cambria Math" w:hAnsi="Cambria Math"/>
+                    </w:rPr>
+                  </w:ins>
+                </m:ctrlPr>
+              </m:sSubPr>
+              <m:e>
+                <m:r>
+                  <w:ins w:id="403" w:author="NATHAN W ANDERSON" w:date="2020-07-29T20:44:00Z">
+                    <w:rPr>
+                      <w:rFonts w:ascii="Cambria Math" w:hAnsi="Cambria Math"/>
+                    </w:rPr>
+                    <m:t>X</m:t>
+                  </w:ins>
+                </m:r>
+              </m:e>
+              <m:sub>
+                <m:r>
+                  <w:ins w:id="404" w:author="NATHAN W ANDERSON" w:date="2020-07-29T20:44:00Z">
+                    <w:rPr>
+                      <w:rFonts w:ascii="Cambria Math" w:hAnsi="Cambria Math"/>
+                    </w:rPr>
+                    <m:t>s</m:t>
+                  </w:ins>
+                </m:r>
+              </m:sub>
+            </m:sSub>
+            <m:r>
+              <w:ins w:id="405" w:author="NATHAN W ANDERSON" w:date="2020-07-29T20:44:00Z">
+                <w:rPr>
+                  <w:rFonts w:ascii="Cambria Math" w:hAnsi="Cambria Math"/>
+                </w:rPr>
+                <m:t>-1)</m:t>
+              </w:ins>
+            </m:r>
+          </m:num>
+          <m:den>
+            <m:sSub>
+              <m:sSubPr>
+                <m:ctrlPr>
+                  <w:ins w:id="406" w:author="NATHAN W ANDERSON" w:date="2020-07-29T20:44:00Z">
+                    <w:rPr>
+                      <w:rFonts w:ascii="Cambria Math" w:hAnsi="Cambria Math"/>
+                    </w:rPr>
+                  </w:ins>
+                </m:ctrlPr>
+              </m:sSubPr>
+              <m:e>
+                <m:r>
+                  <w:ins w:id="407" w:author="NATHAN W ANDERSON" w:date="2020-07-29T20:44:00Z">
+                    <w:rPr>
+                      <w:rFonts w:ascii="Cambria Math" w:hAnsi="Cambria Math"/>
+                    </w:rPr>
+                    <m:t>D</m:t>
+                  </w:ins>
+                </m:r>
+              </m:e>
+              <m:sub>
+                <m:r>
+                  <w:ins w:id="408" w:author="NATHAN W ANDERSON" w:date="2020-07-29T20:44:00Z">
+                    <w:rPr>
+                      <w:rFonts w:ascii="Cambria Math" w:hAnsi="Cambria Math"/>
+                    </w:rPr>
+                    <m:t>s</m:t>
+                  </w:ins>
+                </m:r>
+              </m:sub>
+            </m:sSub>
+            <m:r>
+              <w:ins w:id="409" w:author="NATHAN W ANDERSON" w:date="2020-07-29T20:44:00Z">
+                <w:rPr>
+                  <w:rFonts w:ascii="Cambria Math" w:hAnsi="Cambria Math"/>
+                </w:rPr>
+                <m:t>(</m:t>
+              </w:ins>
+            </m:r>
+            <m:sSub>
+              <m:sSubPr>
+                <m:ctrlPr>
+                  <w:ins w:id="410" w:author="NATHAN W ANDERSON" w:date="2020-07-29T20:44:00Z">
+                    <w:rPr>
+                      <w:rFonts w:ascii="Cambria Math" w:hAnsi="Cambria Math"/>
+                    </w:rPr>
+                  </w:ins>
+                </m:ctrlPr>
+              </m:sSubPr>
+              <m:e>
+                <m:r>
+                  <w:ins w:id="411" w:author="NATHAN W ANDERSON" w:date="2020-07-29T20:44:00Z">
+                    <w:rPr>
+                      <w:rFonts w:ascii="Cambria Math" w:hAnsi="Cambria Math"/>
+                    </w:rPr>
+                    <m:t>D</m:t>
+                  </w:ins>
+                </m:r>
+              </m:e>
+              <m:sub>
+                <m:r>
+                  <w:ins w:id="412" w:author="NATHAN W ANDERSON" w:date="2020-07-29T20:44:00Z">
+                    <w:rPr>
+                      <w:rFonts w:ascii="Cambria Math" w:hAnsi="Cambria Math"/>
+                    </w:rPr>
+                    <m:t>a</m:t>
+                  </w:ins>
+                </m:r>
+              </m:sub>
+            </m:sSub>
+            <m:r>
+              <w:ins w:id="413" w:author="NATHAN W ANDERSON" w:date="2020-07-29T20:44:00Z">
+                <w:rPr>
+                  <w:rFonts w:ascii="Cambria Math" w:hAnsi="Cambria Math"/>
+                </w:rPr>
+                <m:t>+</m:t>
+              </w:ins>
+            </m:r>
+            <m:sSub>
+              <m:sSubPr>
+                <m:ctrlPr>
+                  <w:ins w:id="414" w:author="NATHAN W ANDERSON" w:date="2020-07-29T20:44:00Z">
+                    <w:rPr>
+                      <w:rFonts w:ascii="Cambria Math" w:hAnsi="Cambria Math"/>
+                    </w:rPr>
+                  </w:ins>
+                </m:ctrlPr>
+              </m:sSubPr>
+              <m:e>
+                <m:r>
+                  <w:ins w:id="415" w:author="NATHAN W ANDERSON" w:date="2020-07-29T20:44:00Z">
+                    <w:rPr>
+                      <w:rFonts w:ascii="Cambria Math" w:hAnsi="Cambria Math"/>
+                    </w:rPr>
+                    <m:t>X</m:t>
+                  </w:ins>
+                </m:r>
+              </m:e>
+              <m:sub>
+                <m:r>
+                  <w:ins w:id="416" w:author="NATHAN W ANDERSON" w:date="2020-07-29T20:44:00Z">
+                    <w:rPr>
+                      <w:rFonts w:ascii="Cambria Math" w:hAnsi="Cambria Math"/>
+                    </w:rPr>
+                    <m:t>a</m:t>
+                  </w:ins>
+                </m:r>
+              </m:sub>
+            </m:sSub>
+            <m:r>
+              <w:ins w:id="417" w:author="NATHAN W ANDERSON" w:date="2020-07-29T20:44:00Z">
+                <w:rPr>
+                  <w:rFonts w:ascii="Cambria Math" w:hAnsi="Cambria Math"/>
+                </w:rPr>
+                <m:t>-1)</m:t>
+              </w:ins>
+            </m:r>
+          </m:den>
+        </m:f>
+        <m:r>
+          <w:ins w:id="418" w:author="NATHAN W ANDERSON" w:date="2020-07-29T20:44:00Z">
+            <w:rPr>
+              <w:rFonts w:ascii="Cambria Math" w:hAnsi="Cambria Math"/>
+            </w:rPr>
+            <m:t>+</m:t>
+          </w:ins>
+        </m:r>
+        <m:f>
+          <m:fPr>
+            <m:ctrlPr>
+              <w:ins w:id="419" w:author="NATHAN W ANDERSON" w:date="2020-07-29T20:44:00Z">
+                <w:rPr>
+                  <w:rFonts w:ascii="Cambria Math" w:hAnsi="Cambria Math"/>
+                </w:rPr>
+              </w:ins>
+            </m:ctrlPr>
+          </m:fPr>
+          <m:num>
+            <m:r>
+              <w:ins w:id="420" w:author="NATHAN W ANDERSON" w:date="2020-07-29T20:44:00Z">
+                <w:rPr>
+                  <w:rFonts w:ascii="Cambria Math" w:hAnsi="Cambria Math"/>
+                </w:rPr>
+                <m:t>Y(Y-1)</m:t>
+              </w:ins>
+            </m:r>
+          </m:num>
+          <m:den>
+            <m:sSub>
+              <m:sSubPr>
+                <m:ctrlPr>
+                  <w:ins w:id="421" w:author="NATHAN W ANDERSON" w:date="2020-07-29T20:44:00Z">
+                    <w:rPr>
+                      <w:rFonts w:ascii="Cambria Math" w:hAnsi="Cambria Math"/>
+                    </w:rPr>
+                  </w:ins>
+                </m:ctrlPr>
+              </m:sSubPr>
+              <m:e>
+                <m:r>
+                  <w:ins w:id="422" w:author="NATHAN W ANDERSON" w:date="2020-07-29T20:44:00Z">
+                    <w:rPr>
+                      <w:rFonts w:ascii="Cambria Math" w:hAnsi="Cambria Math"/>
+                    </w:rPr>
+                    <m:t>D</m:t>
+                  </w:ins>
+                </m:r>
+              </m:e>
+              <m:sub>
+                <m:r>
+                  <w:ins w:id="423" w:author="NATHAN W ANDERSON" w:date="2020-07-29T20:44:00Z">
+                    <w:rPr>
+                      <w:rFonts w:ascii="Cambria Math" w:hAnsi="Cambria Math"/>
+                    </w:rPr>
+                    <m:t>s</m:t>
+                  </w:ins>
+                </m:r>
+              </m:sub>
+            </m:sSub>
+            <m:r>
+              <w:ins w:id="424" w:author="NATHAN W ANDERSON" w:date="2020-07-29T20:44:00Z">
+                <w:rPr>
+                  <w:rFonts w:ascii="Cambria Math" w:hAnsi="Cambria Math"/>
+                </w:rPr>
+                <m:t>(</m:t>
+              </w:ins>
+            </m:r>
+            <m:sSub>
+              <m:sSubPr>
+                <m:ctrlPr>
+                  <w:ins w:id="425" w:author="NATHAN W ANDERSON" w:date="2020-07-29T20:44:00Z">
+                    <w:rPr>
+                      <w:rFonts w:ascii="Cambria Math" w:hAnsi="Cambria Math"/>
+                      <w:iCs/>
+                    </w:rPr>
+                  </w:ins>
+                </m:ctrlPr>
+              </m:sSubPr>
+              <m:e>
+                <m:r>
+                  <w:ins w:id="426" w:author="NATHAN W ANDERSON" w:date="2020-07-29T20:44:00Z">
+                    <w:rPr>
+                      <w:rFonts w:ascii="Cambria Math" w:hAnsi="Cambria Math"/>
+                    </w:rPr>
+                    <m:t>D</m:t>
+                  </w:ins>
+                </m:r>
+              </m:e>
+              <m:sub>
+                <m:r>
+                  <w:ins w:id="427" w:author="NATHAN W ANDERSON" w:date="2020-07-29T20:44:00Z">
+                    <w:rPr>
+                      <w:rFonts w:ascii="Cambria Math" w:hAnsi="Cambria Math"/>
+                    </w:rPr>
+                    <m:t>a</m:t>
+                  </w:ins>
+                </m:r>
+              </m:sub>
+            </m:sSub>
+            <m:r>
+              <w:ins w:id="428" w:author="NATHAN W ANDERSON" w:date="2020-07-29T20:44:00Z">
+                <w:rPr>
+                  <w:rFonts w:ascii="Cambria Math" w:hAnsi="Cambria Math"/>
+                </w:rPr>
+                <m:t>+Y-1)</m:t>
+              </w:ins>
+            </m:r>
+          </m:den>
+        </m:f>
+      </m:oMath>
+      <w:ins w:id="429" w:author="NATHAN W ANDERSON" w:date="2020-07-29T20:44:00Z">
+        <w:r>
+          <w:rPr>
+            <w:rFonts w:eastAsiaTheme="minorEastAsia"/>
+          </w:rPr>
+          <w:t xml:space="preserve">   (A4)</w:t>
+        </w:r>
+      </w:ins>
+    </w:p>
+    <w:p>
+      <w:pPr>
+        <w:pStyle w:val="BodyText"/>
+      </w:pPr>
     </w:p>
     <w:p>
       <w:pPr>
         <w:pStyle w:val="CaptionedFigure"/>
       </w:pPr>
-      <w:bookmarkStart w:id="213" w:name="autosomenum"/>
-      <w:commentRangeStart w:id="214"/>
-      <w:commentRangeStart w:id="215"/>
+      <w:bookmarkStart w:id="430" w:name="autosomenum"/>
+      <w:commentRangeStart w:id="431"/>
+      <w:commentRangeStart w:id="432"/>
       <w:r>
         <w:rPr>
           <w:noProof/>
@@ -4770,20 +6890,20 @@
           </wp:inline>
         </w:drawing>
       </w:r>
-      <w:bookmarkEnd w:id="213"/>
-      <w:commentRangeEnd w:id="214"/>
+      <w:bookmarkEnd w:id="430"/>
+      <w:commentRangeEnd w:id="431"/>
       <w:r>
         <w:rPr>
           <w:rStyle w:val="CommentReference"/>
         </w:rPr>
-        <w:commentReference w:id="214"/>
-      </w:r>
-      <w:commentRangeEnd w:id="215"/>
+        <w:commentReference w:id="431"/>
+      </w:r>
+      <w:commentRangeEnd w:id="432"/>
       <w:r>
         <w:rPr>
           <w:rStyle w:val="CommentReference"/>
         </w:rPr>
-        <w:commentReference w:id="215"/>
+        <w:commentReference w:id="432"/>
       </w:r>
     </w:p>
     <w:p>
@@ -4805,11 +6925,7 @@
         <w:t>Probability of a random fusion joining a sex chromosome and autosome.</w:t>
       </w:r>
       <w:r>
-        <w:t xml:space="preserve"> On the vertical axis we plot the proportion of all fusions that are SA-fusions while on the </w:t>
-      </w:r>
-      <w:r>
-        <w:lastRenderedPageBreak/>
-        <w:t>horizontal axis we plot the diploid autosome count. Each sex chromosome system is indicated by a unique color.</w:t>
+        <w:t xml:space="preserve"> On the vertical axis we plot the proportion of all fusions that are SA-fusions while on the horizontal axis we plot the diploid autosome count. Each sex chromosome system is indicated by a unique color.</w:t>
       </w:r>
     </w:p>
     <w:p>
@@ -4890,6 +7006,7 @@
           <w:b/>
           <w:bCs/>
         </w:rPr>
+        <w:lastRenderedPageBreak/>
         <w:t xml:space="preserve">Figure 2 </w:t>
       </w:r>
       <w:r>
@@ -5111,12 +7228,11 @@
       <w:pPr>
         <w:pStyle w:val="CaptionedFigure"/>
       </w:pPr>
-      <w:bookmarkStart w:id="216" w:name="approach"/>
+      <w:bookmarkStart w:id="433" w:name="approach"/>
       <w:r>
         <w:rPr>
           <w:noProof/>
         </w:rPr>
-        <w:lastRenderedPageBreak/>
         <w:drawing>
           <wp:inline distT="0" distB="0" distL="0" distR="0" wp14:anchorId="60886C04" wp14:editId="08B2DA52">
             <wp:extent cx="5500468" cy="2228215"/>
@@ -5159,7 +7275,7 @@
           </wp:inline>
         </w:drawing>
       </w:r>
-      <w:bookmarkEnd w:id="216"/>
+      <w:bookmarkEnd w:id="433"/>
     </w:p>
     <w:p>
       <w:pPr>
@@ -5235,9 +7351,10 @@
       <w:pPr>
         <w:pStyle w:val="Bibliography"/>
       </w:pPr>
-      <w:bookmarkStart w:id="217" w:name="ref-ashman2014tree"/>
-      <w:bookmarkStart w:id="218" w:name="refs"/>
-      <w:r>
+      <w:bookmarkStart w:id="434" w:name="ref-ashman2014tree"/>
+      <w:bookmarkStart w:id="435" w:name="refs"/>
+      <w:r>
+        <w:lastRenderedPageBreak/>
         <w:t xml:space="preserve">Ashman, Tia-Lynn, Doris </w:t>
       </w:r>
       <w:proofErr w:type="spellStart"/>
@@ -5262,8 +7379,8 @@
       <w:pPr>
         <w:pStyle w:val="Bibliography"/>
       </w:pPr>
-      <w:bookmarkStart w:id="219" w:name="ref-bachtrog2014sex"/>
-      <w:bookmarkEnd w:id="217"/>
+      <w:bookmarkStart w:id="436" w:name="ref-bachtrog2014sex"/>
+      <w:bookmarkEnd w:id="434"/>
       <w:proofErr w:type="spellStart"/>
       <w:r>
         <w:t>Bachtrog</w:t>
@@ -5310,8 +7427,8 @@
       <w:pPr>
         <w:pStyle w:val="Bibliography"/>
       </w:pPr>
-      <w:bookmarkStart w:id="220" w:name="ref-blackmon2019"/>
-      <w:bookmarkEnd w:id="219"/>
+      <w:bookmarkStart w:id="437" w:name="ref-blackmon2019"/>
+      <w:bookmarkEnd w:id="436"/>
       <w:r>
         <w:t xml:space="preserve">Blackmon, Heath, Joshua Justison, </w:t>
       </w:r>
@@ -5345,8 +7462,8 @@
       <w:pPr>
         <w:pStyle w:val="Bibliography"/>
       </w:pPr>
-      <w:bookmarkStart w:id="221" w:name="ref-blackmon2017"/>
-      <w:bookmarkEnd w:id="220"/>
+      <w:bookmarkStart w:id="438" w:name="ref-blackmon2017"/>
+      <w:bookmarkEnd w:id="437"/>
       <w:r>
         <w:t xml:space="preserve">Blackmon, Heath, Laura Ross, and Doris </w:t>
       </w:r>
@@ -5372,8 +7489,8 @@
       <w:pPr>
         <w:pStyle w:val="Bibliography"/>
       </w:pPr>
-      <w:bookmarkStart w:id="222" w:name="ref-charlesworth1980"/>
-      <w:bookmarkEnd w:id="221"/>
+      <w:bookmarkStart w:id="439" w:name="ref-charlesworth1980"/>
+      <w:bookmarkEnd w:id="438"/>
       <w:r>
         <w:t xml:space="preserve">Charlesworth, D, and B Charlesworth. 1980. “Sex Differences in Fitness and Selection for Centric Fusions Between Sex-Chromosomes and Autosomes.” </w:t>
       </w:r>
@@ -5391,8 +7508,8 @@
       <w:pPr>
         <w:pStyle w:val="Bibliography"/>
       </w:pPr>
-      <w:bookmarkStart w:id="223" w:name="ref-cheng2016sex"/>
-      <w:bookmarkEnd w:id="222"/>
+      <w:bookmarkStart w:id="440" w:name="ref-cheng2016sex"/>
+      <w:bookmarkEnd w:id="439"/>
       <w:r>
         <w:t xml:space="preserve">Cheng, </w:t>
       </w:r>
@@ -5426,8 +7543,8 @@
       <w:pPr>
         <w:pStyle w:val="Bibliography"/>
       </w:pPr>
-      <w:bookmarkStart w:id="224" w:name="ref-hsu2013"/>
-      <w:bookmarkEnd w:id="223"/>
+      <w:bookmarkStart w:id="441" w:name="ref-hsu2013"/>
+      <w:bookmarkEnd w:id="440"/>
       <w:r>
         <w:t xml:space="preserve">Hsu, Tao C, and Kurt </w:t>
       </w:r>
@@ -5453,11 +7570,10 @@
       <w:pPr>
         <w:pStyle w:val="Bibliography"/>
       </w:pPr>
-      <w:bookmarkStart w:id="225" w:name="ref-huelsenbeck2003"/>
-      <w:bookmarkEnd w:id="224"/>
+      <w:bookmarkStart w:id="442" w:name="ref-huelsenbeck2003"/>
+      <w:bookmarkEnd w:id="441"/>
       <w:proofErr w:type="spellStart"/>
       <w:r>
-        <w:lastRenderedPageBreak/>
         <w:t>Huelsenbeck</w:t>
       </w:r>
       <w:proofErr w:type="spellEnd"/>
@@ -5486,8 +7602,8 @@
       <w:pPr>
         <w:pStyle w:val="Bibliography"/>
       </w:pPr>
-      <w:bookmarkStart w:id="226" w:name="ref-innocenti2010sexually"/>
-      <w:bookmarkEnd w:id="225"/>
+      <w:bookmarkStart w:id="443" w:name="ref-innocenti2010sexually"/>
+      <w:bookmarkEnd w:id="442"/>
       <w:proofErr w:type="spellStart"/>
       <w:r>
         <w:t>Innocenti</w:t>
@@ -5518,8 +7634,8 @@
       <w:pPr>
         <w:pStyle w:val="Bibliography"/>
       </w:pPr>
-      <w:bookmarkStart w:id="227" w:name="ref-kasimatis2019limits"/>
-      <w:bookmarkEnd w:id="226"/>
+      <w:bookmarkStart w:id="444" w:name="ref-kasimatis2019limits"/>
+      <w:bookmarkEnd w:id="443"/>
       <w:proofErr w:type="spellStart"/>
       <w:r>
         <w:t>Kasimatis</w:t>
@@ -5542,8 +7658,8 @@
       <w:pPr>
         <w:pStyle w:val="Bibliography"/>
       </w:pPr>
-      <w:bookmarkStart w:id="228" w:name="ref-maddison2013"/>
-      <w:bookmarkEnd w:id="227"/>
+      <w:bookmarkStart w:id="445" w:name="ref-maddison2013"/>
+      <w:bookmarkEnd w:id="444"/>
       <w:r>
         <w:t xml:space="preserve">Maddison, Wayne P, and </w:t>
       </w:r>
@@ -5585,8 +7701,8 @@
       <w:pPr>
         <w:pStyle w:val="Bibliography"/>
       </w:pPr>
-      <w:bookmarkStart w:id="229" w:name="ref-mcallister2003"/>
-      <w:bookmarkEnd w:id="228"/>
+      <w:bookmarkStart w:id="446" w:name="ref-mcallister2003"/>
+      <w:bookmarkEnd w:id="445"/>
       <w:r>
         <w:t xml:space="preserve">McAllister, Bryant F. 2003. “Sequence Differentiation Associated with an Inversion on the Neo-X Chromosome of Drosophila Americana.” </w:t>
       </w:r>
@@ -5604,8 +7720,8 @@
       <w:pPr>
         <w:pStyle w:val="Bibliography"/>
       </w:pPr>
-      <w:bookmarkStart w:id="230" w:name="ref-pennell2015"/>
-      <w:bookmarkEnd w:id="229"/>
+      <w:bookmarkStart w:id="447" w:name="ref-pennell2015"/>
+      <w:bookmarkEnd w:id="446"/>
       <w:r>
         <w:t xml:space="preserve">Pennell, Matthew W, Mark Kirkpatrick, Sarah P Otto, Jana C </w:t>
       </w:r>
@@ -5647,8 +7763,8 @@
       <w:pPr>
         <w:pStyle w:val="Bibliography"/>
       </w:pPr>
-      <w:bookmarkStart w:id="231" w:name="ref-ponnikas2018sex"/>
-      <w:bookmarkEnd w:id="230"/>
+      <w:bookmarkStart w:id="448" w:name="ref-ponnikas2018sex"/>
+      <w:bookmarkEnd w:id="447"/>
       <w:proofErr w:type="spellStart"/>
       <w:r>
         <w:t>Ponnikas</w:t>
@@ -5687,9 +7803,10 @@
       <w:pPr>
         <w:pStyle w:val="Bibliography"/>
       </w:pPr>
-      <w:bookmarkStart w:id="232" w:name="ref-revell2012"/>
-      <w:bookmarkEnd w:id="231"/>
-      <w:r>
+      <w:bookmarkStart w:id="449" w:name="ref-revell2012"/>
+      <w:bookmarkEnd w:id="448"/>
+      <w:r>
+        <w:lastRenderedPageBreak/>
         <w:t>Revell, Liam J. 2012. “</w:t>
       </w:r>
       <w:proofErr w:type="spellStart"/>
@@ -5714,8 +7831,8 @@
       <w:pPr>
         <w:pStyle w:val="Bibliography"/>
       </w:pPr>
-      <w:bookmarkStart w:id="233" w:name="ref-stebbins1971"/>
-      <w:bookmarkEnd w:id="232"/>
+      <w:bookmarkStart w:id="450" w:name="ref-stebbins1971"/>
+      <w:bookmarkEnd w:id="449"/>
       <w:r>
         <w:t xml:space="preserve">Stebbins, George Ledyard, and others. 1971. “Chromosomal Evolution in Higher Plants.” </w:t>
       </w:r>
@@ -5730,8 +7847,8 @@
       <w:pPr>
         <w:pStyle w:val="Bibliography"/>
       </w:pPr>
-      <w:bookmarkStart w:id="234" w:name="ref-white1977"/>
-      <w:bookmarkEnd w:id="233"/>
+      <w:bookmarkStart w:id="451" w:name="ref-white1977"/>
+      <w:bookmarkEnd w:id="450"/>
       <w:r>
         <w:t xml:space="preserve">White, Michael James Denham. 1977. </w:t>
       </w:r>
@@ -5749,8 +7866,8 @@
       <w:pPr>
         <w:pStyle w:val="Bibliography"/>
       </w:pPr>
-      <w:bookmarkStart w:id="235" w:name="ref-zhou2012"/>
-      <w:bookmarkEnd w:id="234"/>
+      <w:bookmarkStart w:id="452" w:name="ref-zhou2012"/>
+      <w:bookmarkEnd w:id="451"/>
       <w:r>
         <w:t xml:space="preserve">Zhou, Qi, and Doris </w:t>
       </w:r>
@@ -5771,8 +7888,8 @@
       <w:r>
         <w:t xml:space="preserve"> 337 (6092): 341–45.</w:t>
       </w:r>
-      <w:bookmarkEnd w:id="218"/>
-      <w:bookmarkEnd w:id="235"/>
+      <w:bookmarkEnd w:id="435"/>
+      <w:bookmarkEnd w:id="452"/>
     </w:p>
     <w:sectPr>
       <w:pgSz w:w="12240" w:h="15840"/>
@@ -5787,7 +7904,7 @@
 
 <file path=word/comments.xml><?xml version="1.0" encoding="utf-8"?>
 <w:comments xmlns:wpc="http://schemas.microsoft.com/office/word/2010/wordprocessingCanvas" xmlns:cx="http://schemas.microsoft.com/office/drawing/2014/chartex" xmlns:cx1="http://schemas.microsoft.com/office/drawing/2015/9/8/chartex" xmlns:cx2="http://schemas.microsoft.com/office/drawing/2015/10/21/chartex" xmlns:cx3="http://schemas.microsoft.com/office/drawing/2016/5/9/chartex" xmlns:cx4="http://schemas.microsoft.com/office/drawing/2016/5/10/chartex" xmlns:cx5="http://schemas.microsoft.com/office/drawing/2016/5/11/chartex" xmlns:cx6="http://schemas.microsoft.com/office/drawing/2016/5/12/chartex" xmlns:cx7="http://schemas.microsoft.com/office/drawing/2016/5/13/chartex" xmlns:cx8="http://schemas.microsoft.com/office/drawing/2016/5/14/chartex" xmlns:mc="http://schemas.openxmlformats.org/markup-compatibility/2006" xmlns:aink="http://schemas.microsoft.com/office/drawing/2016/ink" xmlns:am3d="http://schemas.microsoft.com/office/drawing/2017/model3d" xmlns:o="urn:schemas-microsoft-com:office:office" xmlns:r="http://schemas.openxmlformats.org/officeDocument/2006/relationships" xmlns:m="http://schemas.openxmlformats.org/officeDocument/2006/math" xmlns:v="urn:schemas-microsoft-com:vml" xmlns:wp14="http://schemas.microsoft.com/office/word/2010/wordprocessingDrawing" xmlns:wp="http://schemas.openxmlformats.org/drawingml/2006/wordprocessingDrawing" xmlns:w10="urn:schemas-microsoft-com:office:word" xmlns:w="http://schemas.openxmlformats.org/wordprocessingml/2006/main" xmlns:w14="http://schemas.microsoft.com/office/word/2010/wordml" xmlns:w15="http://schemas.microsoft.com/office/word/2012/wordml" xmlns:w16cex="http://schemas.microsoft.com/office/word/2018/wordml/cex" xmlns:w16cid="http://schemas.microsoft.com/office/word/2016/wordml/cid" xmlns:w16="http://schemas.microsoft.com/office/word/2018/wordml" xmlns:w16se="http://schemas.microsoft.com/office/word/2015/wordml/symex" xmlns:wpg="http://schemas.microsoft.com/office/word/2010/wordprocessingGroup" xmlns:wpi="http://schemas.microsoft.com/office/word/2010/wordprocessingInk" xmlns:wne="http://schemas.microsoft.com/office/word/2006/wordml" xmlns:wps="http://schemas.microsoft.com/office/word/2010/wordprocessingShape" mc:Ignorable="w14 w15 w16se w16cid w16 w16cex wp14">
-  <w:comment w:id="214" w:author="Nathan" w:date="2020-07-27T23:12:00Z" w:initials="N">
+  <w:comment w:id="431" w:author="Nathan" w:date="2020-07-27T23:12:00Z" w:initials="N">
     <w:p>
       <w:pPr>
         <w:pStyle w:val="CommentText"/>
@@ -5803,7 +7920,7 @@
       </w:r>
     </w:p>
   </w:comment>
-  <w:comment w:id="215" w:author="Nathan" w:date="2020-07-27T23:12:00Z" w:initials="N">
+  <w:comment w:id="432" w:author="Nathan" w:date="2020-07-27T23:12:00Z" w:initials="N">
     <w:p>
       <w:pPr>
         <w:pStyle w:val="CommentText"/>
@@ -6003,6 +8120,9 @@
   </w15:person>
   <w15:person w15:author="Microsoft Office User">
     <w15:presenceInfo w15:providerId="None" w15:userId="Microsoft Office User"/>
+  </w15:person>
+  <w15:person w15:author="NATHAN W ANDERSON">
+    <w15:presenceInfo w15:providerId="None" w15:userId="NATHAN W ANDERSON"/>
   </w15:person>
 </w15:people>
 </file>
@@ -6370,6 +8490,7 @@
     <w:name w:val="heading 1"/>
     <w:basedOn w:val="Normal"/>
     <w:next w:val="BodyText"/>
+    <w:link w:val="Heading1Char"/>
     <w:uiPriority w:val="9"/>
     <w:qFormat/>
     <w:pPr>
@@ -7223,6 +9344,21 @@
       <w:spacing w:after="0"/>
     </w:pPr>
   </w:style>
+  <w:style w:type="character" w:customStyle="1" w:styleId="Heading1Char">
+    <w:name w:val="Heading 1 Char"/>
+    <w:basedOn w:val="DefaultParagraphFont"/>
+    <w:link w:val="Heading1"/>
+    <w:uiPriority w:val="9"/>
+    <w:rsid w:val="00D96FE1"/>
+    <w:rPr>
+      <w:rFonts w:asciiTheme="majorHAnsi" w:eastAsiaTheme="majorEastAsia" w:hAnsiTheme="majorHAnsi" w:cstheme="majorBidi"/>
+      <w:b/>
+      <w:bCs/>
+      <w:color w:val="4F81BD" w:themeColor="accent1"/>
+      <w:sz w:val="32"/>
+      <w:szCs w:val="32"/>
+    </w:rPr>
+  </w:style>
 </w:styles>
 </file>
 

</xml_diff>

<commit_message>
finalized appendix, fixed formatting in resubmission
</commit_message>
<xml_diff>
--- a/resubmission.docx
+++ b/resubmission.docx
@@ -837,22 +837,55 @@
         <w:rPr>
           <w:rFonts w:eastAsiaTheme="minorEastAsia"/>
         </w:rPr>
-        <w:t xml:space="preserve">supplemental material we provide a step by step derivation but </w:t>
-      </w:r>
-      <w:proofErr w:type="spellStart"/>
+        <w:t xml:space="preserve">supplemental material we provide a </w:t>
+      </w:r>
       <w:r>
         <w:rPr>
           <w:rFonts w:eastAsiaTheme="minorEastAsia"/>
         </w:rPr>
+        <w:t xml:space="preserve">detailed </w:t>
+      </w:r>
+      <w:r>
+        <w:rPr>
+          <w:rFonts w:eastAsiaTheme="minorEastAsia"/>
+        </w:rPr>
+        <w:t>derivation but</w:t>
+      </w:r>
+      <w:ins w:id="36" w:author="NATHAN W ANDERSON" w:date="2020-08-17T08:05:00Z">
+        <w:r>
+          <w:rPr>
+            <w:rFonts w:eastAsiaTheme="minorEastAsia"/>
+          </w:rPr>
+          <w:t>,</w:t>
+        </w:r>
+      </w:ins>
+      <w:r>
+        <w:rPr>
+          <w:rFonts w:eastAsiaTheme="minorEastAsia"/>
+        </w:rPr>
+        <w:t xml:space="preserve"> </w:t>
+      </w:r>
+      <w:r>
+        <w:rPr>
+          <w:rFonts w:eastAsiaTheme="minorEastAsia"/>
+        </w:rPr>
+        <w:lastRenderedPageBreak/>
         <w:t>b</w:t>
       </w:r>
       <w:r>
         <w:rPr>
           <w:rFonts w:eastAsiaTheme="minorEastAsia"/>
         </w:rPr>
-        <w:t>reifly</w:t>
-      </w:r>
-      <w:proofErr w:type="spellEnd"/>
+        <w:t>riefly</w:t>
+      </w:r>
+      <w:ins w:id="37" w:author="NATHAN W ANDERSON" w:date="2020-08-17T08:05:00Z">
+        <w:r>
+          <w:rPr>
+            <w:rFonts w:eastAsiaTheme="minorEastAsia"/>
+          </w:rPr>
+          <w:t>,</w:t>
+        </w:r>
+      </w:ins>
       <w:r>
         <w:rPr>
           <w:rFonts w:eastAsiaTheme="minorEastAsia"/>
@@ -919,6 +952,7 @@
         <w:pStyle w:val="BodyText"/>
         <w:jc w:val="center"/>
       </w:pPr>
+      <w:bookmarkStart w:id="38" w:name="_Hlk48546800"/>
       <m:oMath>
         <m:r>
           <w:rPr>
@@ -1440,7 +1474,6 @@
           <w:rPr>
             <w:rFonts w:ascii="Cambria Math" w:hAnsi="Cambria Math"/>
           </w:rPr>
-          <w:lastRenderedPageBreak/>
           <m:t>P(AA)=</m:t>
         </m:r>
         <m:sSub>
@@ -1806,6 +1839,7 @@
         <w:t>)</w:t>
       </w:r>
     </w:p>
+    <w:bookmarkEnd w:id="38"/>
     <w:p>
       <w:pPr>
         <w:pStyle w:val="BodyText"/>
@@ -2390,6 +2424,7 @@
           <w:rFonts w:eastAsiaTheme="minorEastAsia"/>
         </w:rPr>
       </w:pPr>
+      <w:bookmarkStart w:id="39" w:name="_Hlk48546906"/>
       <m:oMath>
         <m:r>
           <w:rPr>
@@ -3090,6 +3125,7 @@
         <w:t>)</w:t>
       </w:r>
     </w:p>
+    <w:bookmarkEnd w:id="39"/>
     <w:p>
       <w:pPr>
         <w:pStyle w:val="BodyText"/>
@@ -3100,7 +3136,7 @@
       <w:r>
         <w:t xml:space="preserve">Equations </w:t>
       </w:r>
-      <w:bookmarkStart w:id="36" w:name="_Hlk46307942"/>
+      <w:bookmarkStart w:id="40" w:name="_Hlk46307942"/>
       <w:r>
         <w:fldChar w:fldCharType="begin"/>
       </w:r>
@@ -3135,13 +3171,28 @@
         <w:fldChar w:fldCharType="end"/>
       </w:r>
       <w:r>
-        <w:t>, [</w:t>
-      </w:r>
-      <w:r>
+        <w:t xml:space="preserve">, </w:t>
+      </w:r>
+      <w:r>
+        <w:rPr>
+          <w:color w:val="4F81BD" w:themeColor="accent1"/>
+        </w:rPr>
+        <w:t>[</w:t>
+      </w:r>
+      <w:r>
+        <w:rPr>
+          <w:color w:val="4F81BD" w:themeColor="accent1"/>
+        </w:rPr>
         <w:t>3</w:t>
       </w:r>
       <w:r>
-        <w:t xml:space="preserve">], and </w:t>
+        <w:rPr>
+          <w:color w:val="4F81BD" w:themeColor="accent1"/>
+        </w:rPr>
+        <w:t>]</w:t>
+      </w:r>
+      <w:r>
+        <w:t xml:space="preserve">, and </w:t>
       </w:r>
       <w:hyperlink w:anchor="eq13">
         <w:r>
@@ -3163,7 +3214,7 @@
           <w:t>]</w:t>
         </w:r>
       </w:hyperlink>
-      <w:bookmarkEnd w:id="36"/>
+      <w:bookmarkEnd w:id="40"/>
       <w:r>
         <w:t xml:space="preserve"> have six parameters: </w:t>
       </w:r>
@@ -3452,13 +3503,37 @@
         </w:r>
       </w:hyperlink>
       <w:r>
-        <w:t>, [</w:t>
-      </w:r>
-      <w:r>
+        <w:t xml:space="preserve">, </w:t>
+      </w:r>
+      <w:r>
+        <w:rPr>
+          <w:color w:val="4F81BD" w:themeColor="accent1"/>
+          <w:rPrChange w:id="41" w:author="NATHAN W ANDERSON" w:date="2020-08-17T08:07:00Z">
+            <w:rPr/>
+          </w:rPrChange>
+        </w:rPr>
+        <w:t>[</w:t>
+      </w:r>
+      <w:r>
+        <w:rPr>
+          <w:color w:val="4F81BD" w:themeColor="accent1"/>
+          <w:rPrChange w:id="42" w:author="NATHAN W ANDERSON" w:date="2020-08-17T08:07:00Z">
+            <w:rPr/>
+          </w:rPrChange>
+        </w:rPr>
         <w:t>3</w:t>
       </w:r>
       <w:r>
-        <w:t xml:space="preserve">], and </w:t>
+        <w:rPr>
+          <w:color w:val="4F81BD" w:themeColor="accent1"/>
+          <w:rPrChange w:id="43" w:author="NATHAN W ANDERSON" w:date="2020-08-17T08:07:00Z">
+            <w:rPr/>
+          </w:rPrChange>
+        </w:rPr>
+        <w:t>]</w:t>
+      </w:r>
+      <w:r>
+        <w:t xml:space="preserve">, and </w:t>
       </w:r>
       <w:hyperlink w:anchor="eq13">
         <w:r>
@@ -3730,7 +3805,7 @@
         </w:rPr>
         <w:t xml:space="preserve"> (because there </w:t>
       </w:r>
-      <w:del w:id="37" w:author="Microsoft Office User" w:date="2020-07-30T12:23:00Z">
+      <w:del w:id="44" w:author="Microsoft Office User" w:date="2020-07-30T12:23:00Z">
         <w:r>
           <w:rPr>
             <w:rFonts w:eastAsiaTheme="minorEastAsia"/>
@@ -3738,18 +3813,12 @@
           <w:delText xml:space="preserve">is </w:delText>
         </w:r>
       </w:del>
-      <w:ins w:id="38" w:author="Microsoft Office User" w:date="2020-07-30T12:23:00Z">
+      <w:ins w:id="45" w:author="Microsoft Office User" w:date="2020-07-30T12:23:00Z">
         <w:r>
           <w:rPr>
             <w:rFonts w:eastAsiaTheme="minorEastAsia"/>
           </w:rPr>
-          <w:t>are</w:t>
-        </w:r>
-        <w:r>
-          <w:rPr>
-            <w:rFonts w:eastAsiaTheme="minorEastAsia"/>
-          </w:rPr>
-          <w:t xml:space="preserve"> </w:t>
+          <w:t xml:space="preserve">are </w:t>
         </w:r>
       </w:ins>
       <w:r>
@@ -3800,12 +3869,12 @@
       <w:r>
         <w:t xml:space="preserve"> for V generates equations which are accurate for UV sex chromosome systems, </w:t>
       </w:r>
-      <w:del w:id="39" w:author="Microsoft Office User" w:date="2020-07-30T12:24:00Z">
+      <w:del w:id="46" w:author="Microsoft Office User" w:date="2020-07-30T12:24:00Z">
         <w:r>
           <w:delText>only if</w:delText>
         </w:r>
       </w:del>
-      <w:ins w:id="40" w:author="Microsoft Office User" w:date="2020-07-30T12:24:00Z">
+      <w:ins w:id="47" w:author="Microsoft Office User" w:date="2020-07-30T12:24:00Z">
         <w:r>
           <w:t>in cases where</w:t>
         </w:r>
@@ -3872,7 +3941,7 @@
         </w:rPr>
         <w:t xml:space="preserve"> which is assumed to be 50% by default.</w:t>
       </w:r>
-      <w:bookmarkStart w:id="41" w:name="results-and-discussion"/>
+      <w:bookmarkStart w:id="48" w:name="results-and-discussion"/>
     </w:p>
     <w:p>
       <w:pPr>
@@ -3880,27 +3949,36 @@
         <w:rPr>
           <w:b/>
           <w:bCs/>
+          <w:color w:val="4F81BD" w:themeColor="accent1"/>
           <w:sz w:val="32"/>
           <w:szCs w:val="32"/>
+          <w:rPrChange w:id="49" w:author="NATHAN W ANDERSON" w:date="2020-08-17T09:14:00Z">
+            <w:rPr>
+              <w:b/>
+              <w:bCs/>
+              <w:sz w:val="32"/>
+              <w:szCs w:val="32"/>
+            </w:rPr>
+          </w:rPrChange>
         </w:rPr>
       </w:pPr>
       <w:r>
         <w:rPr>
           <w:b/>
           <w:bCs/>
+          <w:color w:val="4F81BD" w:themeColor="accent1"/>
           <w:sz w:val="32"/>
           <w:szCs w:val="32"/>
-        </w:rPr>
-        <w:t>Empirical Application</w:t>
-      </w:r>
-      <w:r>
-        <w:rPr>
-          <w:b/>
-          <w:bCs/>
-          <w:sz w:val="32"/>
-          <w:szCs w:val="32"/>
-        </w:rPr>
-        <w:t>s</w:t>
+          <w:rPrChange w:id="50" w:author="NATHAN W ANDERSON" w:date="2020-08-17T09:14:00Z">
+            <w:rPr>
+              <w:b/>
+              <w:bCs/>
+              <w:sz w:val="32"/>
+              <w:szCs w:val="32"/>
+            </w:rPr>
+          </w:rPrChange>
+        </w:rPr>
+        <w:t>Empirical Applications</w:t>
       </w:r>
     </w:p>
     <w:p>
@@ -3995,7 +4073,11 @@
         </w:r>
       </w:hyperlink>
       <w:r>
-        <w:t xml:space="preserve">, and a multinomial distribution, we are able to calculate the exact empirical p-value of having observed eight or more SA-fusions out of a total of 10 fusions. We assume an XXO sex chromosome system and a diploid autosome count of 26 (this karyotype was the most common in the ancestral state estimation performed in the study). </w:t>
+        <w:t xml:space="preserve">, and a multinomial distribution, we are able to calculate the exact empirical p-value of having observed eight or more SA-fusions out of a total of 10 fusions. We assume an XXO sex chromosome system and a diploid autosome count of 26 (this karyotype was the most </w:t>
+      </w:r>
+      <w:r>
+        <w:lastRenderedPageBreak/>
+        <w:t xml:space="preserve">common in the ancestral state estimation performed in the study). </w:t>
       </w:r>
       <m:oMath>
         <m:r>
@@ -4249,7 +4331,6 @@
           <w:i/>
           <w:iCs/>
         </w:rPr>
-        <w:lastRenderedPageBreak/>
         <w:t>Drosophila</w:t>
       </w:r>
       <w:r>
@@ -4543,17 +4624,33 @@
     <w:p>
       <w:pPr>
         <w:pStyle w:val="BodyText"/>
+        <w:rPr>
+          <w:color w:val="4F81BD" w:themeColor="accent1"/>
+          <w:rPrChange w:id="51" w:author="NATHAN W ANDERSON" w:date="2020-08-17T09:15:00Z">
+            <w:rPr/>
+          </w:rPrChange>
+        </w:rPr>
       </w:pPr>
       <w:r>
         <w:rPr>
           <w:b/>
           <w:bCs/>
+          <w:color w:val="4F81BD" w:themeColor="accent1"/>
           <w:sz w:val="32"/>
           <w:szCs w:val="32"/>
-        </w:rPr>
+          <w:rPrChange w:id="52" w:author="NATHAN W ANDERSON" w:date="2020-08-17T09:15:00Z">
+            <w:rPr>
+              <w:b/>
+              <w:bCs/>
+              <w:sz w:val="32"/>
+              <w:szCs w:val="32"/>
+            </w:rPr>
+          </w:rPrChange>
+        </w:rPr>
+        <w:lastRenderedPageBreak/>
         <w:t>Discussion</w:t>
       </w:r>
-      <w:bookmarkEnd w:id="41"/>
+      <w:bookmarkEnd w:id="48"/>
     </w:p>
     <w:p>
       <w:pPr>
@@ -4577,11 +4674,7 @@
         <w:t xml:space="preserve"> that</w:t>
       </w:r>
       <w:r>
-        <w:t xml:space="preserve"> when the autosome </w:t>
-      </w:r>
-      <w:r>
-        <w:lastRenderedPageBreak/>
-        <w:t xml:space="preserve">number is small, a large proportion of fusions are expected to be SA-fusions even under a null model which assumes they are not selectively favored. In fact, for the XY sex chromosome system the probability of a given fusion being </w:t>
+        <w:t xml:space="preserve"> when the autosome number is small, a large proportion of fusions are expected to be SA-fusions even under a null model which assumes they are not selectively favored. In fact, for the XY sex chromosome system the probability of a given fusion being </w:t>
       </w:r>
       <w:proofErr w:type="gramStart"/>
       <w:r>
@@ -4833,6 +4926,7 @@
           <w:bCs/>
           <w:highlight w:val="yellow"/>
         </w:rPr>
+        <w:lastRenderedPageBreak/>
         <w:t xml:space="preserve">Figure 3 </w:t>
       </w:r>
       <w:r>
@@ -4934,8 +5028,8 @@
       <w:pPr>
         <w:pStyle w:val="Bibliography"/>
       </w:pPr>
-      <w:bookmarkStart w:id="42" w:name="ref-ashman2014tree"/>
-      <w:bookmarkStart w:id="43" w:name="refs"/>
+      <w:bookmarkStart w:id="53" w:name="ref-ashman2014tree"/>
+      <w:bookmarkStart w:id="54" w:name="refs"/>
       <w:r>
         <w:t xml:space="preserve">Ashman, Tia-Lynn, Doris </w:t>
       </w:r>
@@ -4961,8 +5055,8 @@
       <w:pPr>
         <w:pStyle w:val="Bibliography"/>
       </w:pPr>
-      <w:bookmarkStart w:id="44" w:name="ref-bachtrog2014sex"/>
-      <w:bookmarkEnd w:id="42"/>
+      <w:bookmarkStart w:id="55" w:name="ref-bachtrog2014sex"/>
+      <w:bookmarkEnd w:id="53"/>
       <w:proofErr w:type="spellStart"/>
       <w:r>
         <w:t>Bachtrog</w:t>
@@ -5009,8 +5103,8 @@
       <w:pPr>
         <w:pStyle w:val="Bibliography"/>
       </w:pPr>
-      <w:bookmarkStart w:id="45" w:name="ref-blackmon2019"/>
-      <w:bookmarkEnd w:id="44"/>
+      <w:bookmarkStart w:id="56" w:name="ref-blackmon2019"/>
+      <w:bookmarkEnd w:id="55"/>
       <w:r>
         <w:t xml:space="preserve">Blackmon, Heath, Joshua Justison, </w:t>
       </w:r>
@@ -5044,8 +5138,8 @@
       <w:pPr>
         <w:pStyle w:val="Bibliography"/>
       </w:pPr>
-      <w:bookmarkStart w:id="46" w:name="ref-blackmon2017"/>
-      <w:bookmarkEnd w:id="45"/>
+      <w:bookmarkStart w:id="57" w:name="ref-blackmon2017"/>
+      <w:bookmarkEnd w:id="56"/>
       <w:r>
         <w:t xml:space="preserve">Blackmon, Heath, Laura Ross, and Doris </w:t>
       </w:r>
@@ -5071,8 +5165,8 @@
       <w:pPr>
         <w:pStyle w:val="Bibliography"/>
       </w:pPr>
-      <w:bookmarkStart w:id="47" w:name="ref-charlesworth1980"/>
-      <w:bookmarkEnd w:id="46"/>
+      <w:bookmarkStart w:id="58" w:name="ref-charlesworth1980"/>
+      <w:bookmarkEnd w:id="57"/>
       <w:r>
         <w:t xml:space="preserve">Charlesworth, D, and B Charlesworth. 1980. “Sex Differences in Fitness and Selection for Centric Fusions Between Sex-Chromosomes and Autosomes.” </w:t>
       </w:r>
@@ -5090,8 +5184,8 @@
       <w:pPr>
         <w:pStyle w:val="Bibliography"/>
       </w:pPr>
-      <w:bookmarkStart w:id="48" w:name="ref-cheng2016sex"/>
-      <w:bookmarkEnd w:id="47"/>
+      <w:bookmarkStart w:id="59" w:name="ref-cheng2016sex"/>
+      <w:bookmarkEnd w:id="58"/>
       <w:r>
         <w:t xml:space="preserve">Cheng, </w:t>
       </w:r>
@@ -5125,8 +5219,8 @@
       <w:pPr>
         <w:pStyle w:val="Bibliography"/>
       </w:pPr>
-      <w:bookmarkStart w:id="49" w:name="ref-hsu2013"/>
-      <w:bookmarkEnd w:id="48"/>
+      <w:bookmarkStart w:id="60" w:name="ref-hsu2013"/>
+      <w:bookmarkEnd w:id="59"/>
       <w:r>
         <w:t xml:space="preserve">Hsu, Tao C, and Kurt </w:t>
       </w:r>
@@ -5152,8 +5246,8 @@
       <w:pPr>
         <w:pStyle w:val="Bibliography"/>
       </w:pPr>
-      <w:bookmarkStart w:id="50" w:name="ref-huelsenbeck2003"/>
-      <w:bookmarkEnd w:id="49"/>
+      <w:bookmarkStart w:id="61" w:name="ref-huelsenbeck2003"/>
+      <w:bookmarkEnd w:id="60"/>
       <w:proofErr w:type="spellStart"/>
       <w:r>
         <w:t>Huelsenbeck</w:t>
@@ -5184,8 +5278,8 @@
       <w:pPr>
         <w:pStyle w:val="Bibliography"/>
       </w:pPr>
-      <w:bookmarkStart w:id="51" w:name="ref-innocenti2010sexually"/>
-      <w:bookmarkEnd w:id="50"/>
+      <w:bookmarkStart w:id="62" w:name="ref-innocenti2010sexually"/>
+      <w:bookmarkEnd w:id="61"/>
       <w:proofErr w:type="spellStart"/>
       <w:r>
         <w:t>Innocenti</w:t>
@@ -5216,8 +5310,8 @@
       <w:pPr>
         <w:pStyle w:val="Bibliography"/>
       </w:pPr>
-      <w:bookmarkStart w:id="52" w:name="ref-kasimatis2019limits"/>
-      <w:bookmarkEnd w:id="51"/>
+      <w:bookmarkStart w:id="63" w:name="ref-kasimatis2019limits"/>
+      <w:bookmarkEnd w:id="62"/>
       <w:proofErr w:type="spellStart"/>
       <w:r>
         <w:t>Kasimatis</w:t>
@@ -5240,8 +5334,8 @@
       <w:pPr>
         <w:pStyle w:val="Bibliography"/>
       </w:pPr>
-      <w:bookmarkStart w:id="53" w:name="ref-maddison2013"/>
-      <w:bookmarkEnd w:id="52"/>
+      <w:bookmarkStart w:id="64" w:name="ref-maddison2013"/>
+      <w:bookmarkEnd w:id="63"/>
       <w:r>
         <w:t xml:space="preserve">Maddison, Wayne P, and </w:t>
       </w:r>
@@ -5283,9 +5377,10 @@
       <w:pPr>
         <w:pStyle w:val="Bibliography"/>
       </w:pPr>
-      <w:bookmarkStart w:id="54" w:name="ref-mcallister2003"/>
-      <w:bookmarkEnd w:id="53"/>
-      <w:r>
+      <w:bookmarkStart w:id="65" w:name="ref-mcallister2003"/>
+      <w:bookmarkEnd w:id="64"/>
+      <w:r>
+        <w:lastRenderedPageBreak/>
         <w:t xml:space="preserve">McAllister, Bryant F. 2003. “Sequence Differentiation Associated with an Inversion on the Neo-X Chromosome of Drosophila Americana.” </w:t>
       </w:r>
       <w:r>
@@ -5302,8 +5397,8 @@
       <w:pPr>
         <w:pStyle w:val="Bibliography"/>
       </w:pPr>
-      <w:bookmarkStart w:id="55" w:name="ref-pennell2015"/>
-      <w:bookmarkEnd w:id="54"/>
+      <w:bookmarkStart w:id="66" w:name="ref-pennell2015"/>
+      <w:bookmarkEnd w:id="65"/>
       <w:r>
         <w:t xml:space="preserve">Pennell, Matthew W, Mark Kirkpatrick, Sarah P Otto, Jana C </w:t>
       </w:r>
@@ -5345,11 +5440,10 @@
       <w:pPr>
         <w:pStyle w:val="Bibliography"/>
       </w:pPr>
-      <w:bookmarkStart w:id="56" w:name="ref-ponnikas2018sex"/>
-      <w:bookmarkEnd w:id="55"/>
+      <w:bookmarkStart w:id="67" w:name="ref-ponnikas2018sex"/>
+      <w:bookmarkEnd w:id="66"/>
       <w:proofErr w:type="spellStart"/>
       <w:r>
-        <w:lastRenderedPageBreak/>
         <w:t>Ponnikas</w:t>
       </w:r>
       <w:proofErr w:type="spellEnd"/>
@@ -5386,8 +5480,8 @@
       <w:pPr>
         <w:pStyle w:val="Bibliography"/>
       </w:pPr>
-      <w:bookmarkStart w:id="57" w:name="ref-revell2012"/>
-      <w:bookmarkEnd w:id="56"/>
+      <w:bookmarkStart w:id="68" w:name="ref-revell2012"/>
+      <w:bookmarkEnd w:id="67"/>
       <w:r>
         <w:t>Revell, Liam J. 2012. “</w:t>
       </w:r>
@@ -5413,8 +5507,8 @@
       <w:pPr>
         <w:pStyle w:val="Bibliography"/>
       </w:pPr>
-      <w:bookmarkStart w:id="58" w:name="ref-stebbins1971"/>
-      <w:bookmarkEnd w:id="57"/>
+      <w:bookmarkStart w:id="69" w:name="ref-stebbins1971"/>
+      <w:bookmarkEnd w:id="68"/>
       <w:r>
         <w:t xml:space="preserve">Stebbins, George Ledyard, and others. 1971. “Chromosomal Evolution in Higher Plants.” </w:t>
       </w:r>
@@ -5429,8 +5523,8 @@
       <w:pPr>
         <w:pStyle w:val="Bibliography"/>
       </w:pPr>
-      <w:bookmarkStart w:id="59" w:name="ref-white1977"/>
-      <w:bookmarkEnd w:id="58"/>
+      <w:bookmarkStart w:id="70" w:name="ref-white1977"/>
+      <w:bookmarkEnd w:id="69"/>
       <w:r>
         <w:t xml:space="preserve">White, Michael James Denham. 1977. </w:t>
       </w:r>
@@ -5448,8 +5542,8 @@
       <w:pPr>
         <w:pStyle w:val="Bibliography"/>
       </w:pPr>
-      <w:bookmarkStart w:id="60" w:name="ref-zhou2012"/>
-      <w:bookmarkEnd w:id="59"/>
+      <w:bookmarkStart w:id="71" w:name="ref-zhou2012"/>
+      <w:bookmarkEnd w:id="70"/>
       <w:r>
         <w:t xml:space="preserve">Zhou, Qi, and Doris </w:t>
       </w:r>
@@ -5470,8 +5564,8 @@
       <w:r>
         <w:t xml:space="preserve"> 337 (6092): 341–45.</w:t>
       </w:r>
-      <w:bookmarkEnd w:id="43"/>
-      <w:bookmarkEnd w:id="60"/>
+      <w:bookmarkEnd w:id="54"/>
+      <w:bookmarkEnd w:id="71"/>
     </w:p>
     <w:p>
       <w:pPr>
@@ -5823,6 +5917,9 @@
 <w15:people xmlns:wpc="http://schemas.microsoft.com/office/word/2010/wordprocessingCanvas" xmlns:cx="http://schemas.microsoft.com/office/drawing/2014/chartex" xmlns:cx1="http://schemas.microsoft.com/office/drawing/2015/9/8/chartex" xmlns:cx2="http://schemas.microsoft.com/office/drawing/2015/10/21/chartex" xmlns:cx3="http://schemas.microsoft.com/office/drawing/2016/5/9/chartex" xmlns:cx4="http://schemas.microsoft.com/office/drawing/2016/5/10/chartex" xmlns:cx5="http://schemas.microsoft.com/office/drawing/2016/5/11/chartex" xmlns:cx6="http://schemas.microsoft.com/office/drawing/2016/5/12/chartex" xmlns:cx7="http://schemas.microsoft.com/office/drawing/2016/5/13/chartex" xmlns:cx8="http://schemas.microsoft.com/office/drawing/2016/5/14/chartex" xmlns:mc="http://schemas.openxmlformats.org/markup-compatibility/2006" xmlns:aink="http://schemas.microsoft.com/office/drawing/2016/ink" xmlns:am3d="http://schemas.microsoft.com/office/drawing/2017/model3d" xmlns:o="urn:schemas-microsoft-com:office:office" xmlns:r="http://schemas.openxmlformats.org/officeDocument/2006/relationships" xmlns:m="http://schemas.openxmlformats.org/officeDocument/2006/math" xmlns:v="urn:schemas-microsoft-com:vml" xmlns:wp14="http://schemas.microsoft.com/office/word/2010/wordprocessingDrawing" xmlns:wp="http://schemas.openxmlformats.org/drawingml/2006/wordprocessingDrawing" xmlns:w10="urn:schemas-microsoft-com:office:word" xmlns:w="http://schemas.openxmlformats.org/wordprocessingml/2006/main" xmlns:w14="http://schemas.microsoft.com/office/word/2010/wordml" xmlns:w15="http://schemas.microsoft.com/office/word/2012/wordml" xmlns:w16cex="http://schemas.microsoft.com/office/word/2018/wordml/cex" xmlns:w16cid="http://schemas.microsoft.com/office/word/2016/wordml/cid" xmlns:w16="http://schemas.microsoft.com/office/word/2018/wordml" xmlns:w16se="http://schemas.microsoft.com/office/word/2015/wordml/symex" xmlns:wpg="http://schemas.microsoft.com/office/word/2010/wordprocessingGroup" xmlns:wpi="http://schemas.microsoft.com/office/word/2010/wordprocessingInk" xmlns:wne="http://schemas.microsoft.com/office/word/2006/wordml" xmlns:wps="http://schemas.microsoft.com/office/word/2010/wordprocessingShape" mc:Ignorable="w14 w15 w16se w16cid w16 w16cex wp14">
   <w15:person w15:author="Microsoft Office User">
     <w15:presenceInfo w15:providerId="None" w15:userId="Microsoft Office User"/>
+  </w15:person>
+  <w15:person w15:author="NATHAN W ANDERSON">
+    <w15:presenceInfo w15:providerId="None" w15:userId="NATHAN W ANDERSON"/>
   </w15:person>
 </w15:people>
 </file>
@@ -6363,6 +6460,7 @@
   <w:style w:type="character" w:default="1" w:styleId="DefaultParagraphFont">
     <w:name w:val="Default Paragraph Font"/>
     <w:uiPriority w:val="1"/>
+    <w:semiHidden/>
     <w:unhideWhenUsed/>
   </w:style>
   <w:style w:type="table" w:default="1" w:styleId="TableNormal">

</xml_diff>